<commit_message>
capstone report and van dataset
</commit_message>
<xml_diff>
--- a/CapstoneProjectReport.docx
+++ b/CapstoneProjectReport.docx
@@ -4,17 +4,39 @@
   <w:body>
     <w:p/>
     <w:p/>
-    <w:p/>
+    <w:p>
+      <w:pPr>
+        <w:jc w:val="center"/>
+        <w:rPr>
+          <w:sz w:val="36"/>
+          <w:szCs w:val="36"/>
+        </w:rPr>
+      </w:pPr>
+      <w:r>
+        <w:rPr>
+          <w:sz w:val="36"/>
+          <w:szCs w:val="36"/>
+        </w:rPr>
+        <w:t>Capstone Project – The Battle of the Neighborhoods (Week 1)</w:t>
+      </w:r>
+    </w:p>
     <w:p>
       <w:pPr>
         <w:pStyle w:val="Heading1"/>
       </w:pPr>
+    </w:p>
+    <w:p>
+      <w:pPr>
+        <w:pStyle w:val="Heading1"/>
+      </w:pPr>
       <w:r>
         <w:t>Question</w:t>
       </w:r>
       <w:r>
         <w:t xml:space="preserve"> / Business Problem</w:t>
       </w:r>
+      <w:bookmarkStart w:id="0" w:name="_GoBack"/>
+      <w:bookmarkEnd w:id="0"/>
     </w:p>
     <w:p>
       <w:r>
@@ -47,8 +69,6 @@
       <w:r>
         <w:t>Introduction</w:t>
       </w:r>
-      <w:bookmarkStart w:id="0" w:name="_GoBack"/>
-      <w:bookmarkEnd w:id="0"/>
     </w:p>
     <w:p>
       <w:r>
@@ -67,13 +87,7 @@
         <w:t>child abuse</w:t>
       </w:r>
       <w:r>
-        <w:t xml:space="preserve">, and </w:t>
-      </w:r>
-      <w:r>
-        <w:t>reduction in crime rat</w:t>
-      </w:r>
-      <w:r>
-        <w:t>e</w:t>
+        <w:t>, and reduction in crime rate</w:t>
       </w:r>
       <w:r>
         <w:t xml:space="preserve">. </w:t>
@@ -554,6 +568,7 @@
                 <w:color w:val="000000"/>
                 <w:lang w:val="en-US" w:bidi="he-IL"/>
               </w:rPr>
+              <w:lastRenderedPageBreak/>
               <w:t xml:space="preserve">Killarney </w:t>
             </w:r>
           </w:p>
@@ -639,7 +654,6 @@
                 <w:color w:val="000000"/>
                 <w:lang w:val="en-US" w:bidi="he-IL"/>
               </w:rPr>
-              <w:lastRenderedPageBreak/>
               <w:t>Marpole</w:t>
             </w:r>
             <w:proofErr w:type="spellEnd"/>
@@ -1220,13 +1234,7 @@
         <w:t>This data is being used in a Choropleth map to superimpose a specific color which depicts a specific neighbourhood with a determined range based on average income.</w:t>
       </w:r>
       <w:r>
-        <w:t xml:space="preserve"> </w:t>
-      </w:r>
-      <w:r>
-        <w:t>The dataset can be found here:</w:t>
-      </w:r>
-      <w:r>
-        <w:t xml:space="preserve"> </w:t>
+        <w:t xml:space="preserve"> The dataset can be found here: </w:t>
       </w:r>
       <w:hyperlink r:id="rId5" w:history="1">
         <w:r>
@@ -1257,10 +1265,7 @@
         <w:t>A</w:t>
       </w:r>
       <w:r>
-        <w:t xml:space="preserve"> Keyhole Markup Language (KML) retrieved from the Vancouver Data Postal, which include boundary coordinates for all 22 each neighbourhoods. The data is being used to superimpose the boundaries on the Choropleth map. The file can be found here:</w:t>
-      </w:r>
-      <w:r>
-        <w:t xml:space="preserve"> </w:t>
+        <w:t xml:space="preserve"> Keyhole Markup Language (KML) retrieved from the Vancouver Data Postal, which include boundary coordinates for all 22 each neighbourhoods. The data is being used to superimpose the boundaries on the Choropleth map. The file can be found here: </w:t>
       </w:r>
       <w:hyperlink r:id="rId6" w:history="1">
         <w:r>
@@ -1327,6 +1332,7 @@
         <w:pStyle w:val="Heading2"/>
       </w:pPr>
       <w:r>
+        <w:lastRenderedPageBreak/>
         <w:t>Venue</w:t>
       </w:r>
       <w:r>
@@ -1353,11 +1359,7 @@
         <w:t>a</w:t>
       </w:r>
       <w:r>
-        <w:t xml:space="preserve">ch venue includes: name, </w:t>
-      </w:r>
-      <w:r>
-        <w:lastRenderedPageBreak/>
-        <w:t>latitude, longitude and the relevant category.</w:t>
+        <w:t>ch venue includes: name, latitude, longitude and the relevant category.</w:t>
       </w:r>
       <w:r>
         <w:t xml:space="preserve"> </w:t>
@@ -1447,8 +1449,2814 @@
       <w:r>
         <w:t xml:space="preserve"> </w:t>
       </w:r>
+      <w:r>
+        <w:t>The following is a sample of the dataset:</w:t>
+      </w:r>
     </w:p>
     <w:p/>
+    <w:tbl>
+      <w:tblPr>
+        <w:tblStyle w:val="TableGrid"/>
+        <w:tblW w:w="9630" w:type="dxa"/>
+        <w:tblInd w:w="-365" w:type="dxa"/>
+        <w:tblLook w:val="04A0" w:firstRow="1" w:lastRow="0" w:firstColumn="1" w:lastColumn="0" w:noHBand="0" w:noVBand="1"/>
+      </w:tblPr>
+      <w:tblGrid>
+        <w:gridCol w:w="3145"/>
+        <w:gridCol w:w="2255"/>
+        <w:gridCol w:w="1897"/>
+        <w:gridCol w:w="2333"/>
+      </w:tblGrid>
+      <w:tr>
+        <w:trPr>
+          <w:trHeight w:val="320"/>
+        </w:trPr>
+        <w:tc>
+          <w:tcPr>
+            <w:tcW w:w="3145" w:type="dxa"/>
+            <w:noWrap/>
+            <w:hideMark/>
+          </w:tcPr>
+          <w:p>
+            <w:pPr>
+              <w:rPr>
+                <w:rFonts w:ascii="Calibri" w:eastAsia="Times New Roman" w:hAnsi="Calibri" w:cs="Calibri"/>
+                <w:b/>
+                <w:bCs/>
+                <w:color w:val="000000"/>
+                <w:lang w:val="en-US" w:bidi="he-IL"/>
+              </w:rPr>
+            </w:pPr>
+            <w:r>
+              <w:rPr>
+                <w:rFonts w:ascii="Calibri" w:eastAsia="Times New Roman" w:hAnsi="Calibri" w:cs="Calibri"/>
+                <w:b/>
+                <w:bCs/>
+                <w:color w:val="000000"/>
+                <w:lang w:val="en-US" w:bidi="he-IL"/>
+              </w:rPr>
+              <w:t>Neighborhood</w:t>
+            </w:r>
+          </w:p>
+        </w:tc>
+        <w:tc>
+          <w:tcPr>
+            <w:tcW w:w="2255" w:type="dxa"/>
+            <w:noWrap/>
+            <w:hideMark/>
+          </w:tcPr>
+          <w:p>
+            <w:pPr>
+              <w:rPr>
+                <w:rFonts w:ascii="Calibri" w:eastAsia="Times New Roman" w:hAnsi="Calibri" w:cs="Calibri"/>
+                <w:b/>
+                <w:bCs/>
+                <w:color w:val="000000"/>
+                <w:lang w:val="en-US" w:bidi="he-IL"/>
+              </w:rPr>
+            </w:pPr>
+            <w:r>
+              <w:rPr>
+                <w:rFonts w:ascii="Calibri" w:eastAsia="Times New Roman" w:hAnsi="Calibri" w:cs="Calibri"/>
+                <w:b/>
+                <w:bCs/>
+                <w:color w:val="000000"/>
+                <w:lang w:val="en-US" w:bidi="he-IL"/>
+              </w:rPr>
+              <w:t>Av</w:t>
+            </w:r>
+            <w:r>
+              <w:rPr>
+                <w:rFonts w:ascii="Calibri" w:eastAsia="Times New Roman" w:hAnsi="Calibri" w:cs="Calibri"/>
+                <w:b/>
+                <w:bCs/>
+                <w:color w:val="000000"/>
+                <w:lang w:val="en-US" w:bidi="he-IL"/>
+              </w:rPr>
+              <w:t xml:space="preserve">erage Household </w:t>
+            </w:r>
+            <w:r>
+              <w:rPr>
+                <w:rFonts w:ascii="Calibri" w:eastAsia="Times New Roman" w:hAnsi="Calibri" w:cs="Calibri"/>
+                <w:b/>
+                <w:bCs/>
+                <w:color w:val="000000"/>
+                <w:lang w:val="en-US" w:bidi="he-IL"/>
+              </w:rPr>
+              <w:t>Income</w:t>
+            </w:r>
+            <w:r>
+              <w:rPr>
+                <w:rFonts w:ascii="Calibri" w:eastAsia="Times New Roman" w:hAnsi="Calibri" w:cs="Calibri"/>
+                <w:b/>
+                <w:bCs/>
+                <w:color w:val="000000"/>
+                <w:lang w:val="en-US" w:bidi="he-IL"/>
+              </w:rPr>
+              <w:t>($)</w:t>
+            </w:r>
+          </w:p>
+        </w:tc>
+        <w:tc>
+          <w:tcPr>
+            <w:tcW w:w="1897" w:type="dxa"/>
+            <w:noWrap/>
+            <w:hideMark/>
+          </w:tcPr>
+          <w:p>
+            <w:pPr>
+              <w:rPr>
+                <w:rFonts w:ascii="Calibri" w:eastAsia="Times New Roman" w:hAnsi="Calibri" w:cs="Calibri"/>
+                <w:b/>
+                <w:bCs/>
+                <w:color w:val="000000"/>
+                <w:lang w:val="en-US" w:bidi="he-IL"/>
+              </w:rPr>
+            </w:pPr>
+            <w:r>
+              <w:rPr>
+                <w:rFonts w:ascii="Calibri" w:eastAsia="Times New Roman" w:hAnsi="Calibri" w:cs="Calibri"/>
+                <w:b/>
+                <w:bCs/>
+                <w:color w:val="000000"/>
+                <w:lang w:val="en-US" w:bidi="he-IL"/>
+              </w:rPr>
+              <w:t>Neighborhood</w:t>
+            </w:r>
+            <w:r>
+              <w:rPr>
+                <w:rFonts w:ascii="Calibri" w:eastAsia="Times New Roman" w:hAnsi="Calibri" w:cs="Calibri"/>
+                <w:b/>
+                <w:bCs/>
+                <w:color w:val="000000"/>
+                <w:lang w:val="en-US" w:bidi="he-IL"/>
+              </w:rPr>
+              <w:t xml:space="preserve"> Latitude</w:t>
+            </w:r>
+          </w:p>
+        </w:tc>
+        <w:tc>
+          <w:tcPr>
+            <w:tcW w:w="2333" w:type="dxa"/>
+            <w:noWrap/>
+            <w:hideMark/>
+          </w:tcPr>
+          <w:p>
+            <w:pPr>
+              <w:rPr>
+                <w:rFonts w:ascii="Calibri" w:eastAsia="Times New Roman" w:hAnsi="Calibri" w:cs="Calibri"/>
+                <w:b/>
+                <w:bCs/>
+                <w:color w:val="000000"/>
+                <w:lang w:val="en-US" w:bidi="he-IL"/>
+              </w:rPr>
+            </w:pPr>
+            <w:r>
+              <w:rPr>
+                <w:rFonts w:ascii="Calibri" w:eastAsia="Times New Roman" w:hAnsi="Calibri" w:cs="Calibri"/>
+                <w:b/>
+                <w:bCs/>
+                <w:color w:val="000000"/>
+                <w:lang w:val="en-US" w:bidi="he-IL"/>
+              </w:rPr>
+              <w:t>Neighborhood</w:t>
+            </w:r>
+            <w:r>
+              <w:rPr>
+                <w:rFonts w:ascii="Calibri" w:eastAsia="Times New Roman" w:hAnsi="Calibri" w:cs="Calibri"/>
+                <w:b/>
+                <w:bCs/>
+                <w:color w:val="000000"/>
+                <w:lang w:val="en-US" w:bidi="he-IL"/>
+              </w:rPr>
+              <w:t xml:space="preserve"> Longitude</w:t>
+            </w:r>
+          </w:p>
+        </w:tc>
+      </w:tr>
+      <w:tr>
+        <w:trPr>
+          <w:trHeight w:val="380"/>
+        </w:trPr>
+        <w:tc>
+          <w:tcPr>
+            <w:tcW w:w="3145" w:type="dxa"/>
+            <w:noWrap/>
+            <w:hideMark/>
+          </w:tcPr>
+          <w:p>
+            <w:pPr>
+              <w:rPr>
+                <w:rFonts w:ascii="Calibri" w:eastAsia="Times New Roman" w:hAnsi="Calibri" w:cs="Calibri"/>
+                <w:b/>
+                <w:bCs/>
+                <w:color w:val="000000"/>
+                <w:lang w:val="en-US" w:bidi="he-IL"/>
+              </w:rPr>
+            </w:pPr>
+            <w:r>
+              <w:rPr>
+                <w:rFonts w:ascii="Calibri" w:eastAsia="Times New Roman" w:hAnsi="Calibri" w:cs="Calibri"/>
+                <w:b/>
+                <w:bCs/>
+                <w:color w:val="000000"/>
+                <w:lang w:val="en-US" w:bidi="he-IL"/>
+              </w:rPr>
+              <w:t xml:space="preserve">Arbutus-Ridge </w:t>
+            </w:r>
+          </w:p>
+        </w:tc>
+        <w:tc>
+          <w:tcPr>
+            <w:tcW w:w="2255" w:type="dxa"/>
+            <w:noWrap/>
+            <w:hideMark/>
+          </w:tcPr>
+          <w:p>
+            <w:pPr>
+              <w:jc w:val="right"/>
+              <w:rPr>
+                <w:rFonts w:ascii="Calibri" w:eastAsia="Times New Roman" w:hAnsi="Calibri" w:cs="Calibri"/>
+                <w:color w:val="000000"/>
+                <w:lang w:val="en-US" w:bidi="he-IL"/>
+              </w:rPr>
+            </w:pPr>
+            <w:r>
+              <w:rPr>
+                <w:rFonts w:ascii="Calibri" w:eastAsia="Times New Roman" w:hAnsi="Calibri" w:cs="Calibri"/>
+                <w:color w:val="000000"/>
+                <w:lang w:val="en-US" w:bidi="he-IL"/>
+              </w:rPr>
+              <w:t>62675</w:t>
+            </w:r>
+          </w:p>
+        </w:tc>
+        <w:tc>
+          <w:tcPr>
+            <w:tcW w:w="1897" w:type="dxa"/>
+            <w:noWrap/>
+            <w:hideMark/>
+          </w:tcPr>
+          <w:p>
+            <w:pPr>
+              <w:jc w:val="right"/>
+              <w:rPr>
+                <w:rFonts w:ascii="Courier New" w:eastAsia="Times New Roman" w:hAnsi="Courier New" w:cs="Courier New"/>
+                <w:color w:val="000000"/>
+                <w:sz w:val="28"/>
+                <w:szCs w:val="28"/>
+                <w:lang w:val="en-US" w:bidi="he-IL"/>
+              </w:rPr>
+            </w:pPr>
+            <w:r>
+              <w:rPr>
+                <w:rFonts w:ascii="Courier New" w:eastAsia="Times New Roman" w:hAnsi="Courier New" w:cs="Courier New"/>
+                <w:color w:val="000000"/>
+                <w:sz w:val="28"/>
+                <w:szCs w:val="28"/>
+                <w:lang w:val="en-US" w:bidi="he-IL"/>
+              </w:rPr>
+              <w:t>49.2409677</w:t>
+            </w:r>
+          </w:p>
+        </w:tc>
+        <w:tc>
+          <w:tcPr>
+            <w:tcW w:w="2333" w:type="dxa"/>
+            <w:noWrap/>
+            <w:hideMark/>
+          </w:tcPr>
+          <w:p>
+            <w:pPr>
+              <w:jc w:val="right"/>
+              <w:rPr>
+                <w:rFonts w:ascii="Courier New" w:eastAsia="Times New Roman" w:hAnsi="Courier New" w:cs="Courier New"/>
+                <w:color w:val="000000"/>
+                <w:sz w:val="28"/>
+                <w:szCs w:val="28"/>
+                <w:lang w:val="en-US" w:bidi="he-IL"/>
+              </w:rPr>
+            </w:pPr>
+            <w:r>
+              <w:rPr>
+                <w:rFonts w:ascii="Courier New" w:eastAsia="Times New Roman" w:hAnsi="Courier New" w:cs="Courier New"/>
+                <w:color w:val="000000"/>
+                <w:sz w:val="28"/>
+                <w:szCs w:val="28"/>
+                <w:lang w:val="en-US" w:bidi="he-IL"/>
+              </w:rPr>
+              <w:t>-123.1670008</w:t>
+            </w:r>
+          </w:p>
+        </w:tc>
+      </w:tr>
+      <w:tr>
+        <w:trPr>
+          <w:trHeight w:val="380"/>
+        </w:trPr>
+        <w:tc>
+          <w:tcPr>
+            <w:tcW w:w="3145" w:type="dxa"/>
+            <w:noWrap/>
+            <w:hideMark/>
+          </w:tcPr>
+          <w:p>
+            <w:pPr>
+              <w:rPr>
+                <w:rFonts w:ascii="Calibri" w:eastAsia="Times New Roman" w:hAnsi="Calibri" w:cs="Calibri"/>
+                <w:b/>
+                <w:bCs/>
+                <w:color w:val="000000"/>
+                <w:lang w:val="en-US" w:bidi="he-IL"/>
+              </w:rPr>
+            </w:pPr>
+            <w:r>
+              <w:rPr>
+                <w:rFonts w:ascii="Calibri" w:eastAsia="Times New Roman" w:hAnsi="Calibri" w:cs="Calibri"/>
+                <w:b/>
+                <w:bCs/>
+                <w:color w:val="000000"/>
+                <w:lang w:val="en-US" w:bidi="he-IL"/>
+              </w:rPr>
+              <w:t xml:space="preserve">Downtown </w:t>
+            </w:r>
+          </w:p>
+        </w:tc>
+        <w:tc>
+          <w:tcPr>
+            <w:tcW w:w="2255" w:type="dxa"/>
+            <w:noWrap/>
+            <w:hideMark/>
+          </w:tcPr>
+          <w:p>
+            <w:pPr>
+              <w:jc w:val="right"/>
+              <w:rPr>
+                <w:rFonts w:ascii="Calibri" w:eastAsia="Times New Roman" w:hAnsi="Calibri" w:cs="Calibri"/>
+                <w:color w:val="000000"/>
+                <w:lang w:val="en-US" w:bidi="he-IL"/>
+              </w:rPr>
+            </w:pPr>
+            <w:r>
+              <w:rPr>
+                <w:rFonts w:ascii="Calibri" w:eastAsia="Times New Roman" w:hAnsi="Calibri" w:cs="Calibri"/>
+                <w:color w:val="000000"/>
+                <w:lang w:val="en-US" w:bidi="he-IL"/>
+              </w:rPr>
+              <w:t>63251</w:t>
+            </w:r>
+          </w:p>
+        </w:tc>
+        <w:tc>
+          <w:tcPr>
+            <w:tcW w:w="1897" w:type="dxa"/>
+            <w:noWrap/>
+            <w:hideMark/>
+          </w:tcPr>
+          <w:p>
+            <w:pPr>
+              <w:jc w:val="right"/>
+              <w:rPr>
+                <w:rFonts w:ascii="Courier New" w:eastAsia="Times New Roman" w:hAnsi="Courier New" w:cs="Courier New"/>
+                <w:color w:val="000000"/>
+                <w:sz w:val="28"/>
+                <w:szCs w:val="28"/>
+                <w:lang w:val="en-US" w:bidi="he-IL"/>
+              </w:rPr>
+            </w:pPr>
+            <w:r>
+              <w:rPr>
+                <w:rFonts w:ascii="Courier New" w:eastAsia="Times New Roman" w:hAnsi="Courier New" w:cs="Courier New"/>
+                <w:color w:val="000000"/>
+                <w:sz w:val="28"/>
+                <w:szCs w:val="28"/>
+                <w:lang w:val="en-US" w:bidi="he-IL"/>
+              </w:rPr>
+              <w:t>49.283393</w:t>
+            </w:r>
+          </w:p>
+        </w:tc>
+        <w:tc>
+          <w:tcPr>
+            <w:tcW w:w="2333" w:type="dxa"/>
+            <w:noWrap/>
+            <w:hideMark/>
+          </w:tcPr>
+          <w:p>
+            <w:pPr>
+              <w:jc w:val="right"/>
+              <w:rPr>
+                <w:rFonts w:ascii="Courier New" w:eastAsia="Times New Roman" w:hAnsi="Courier New" w:cs="Courier New"/>
+                <w:color w:val="000000"/>
+                <w:sz w:val="28"/>
+                <w:szCs w:val="28"/>
+                <w:lang w:val="en-US" w:bidi="he-IL"/>
+              </w:rPr>
+            </w:pPr>
+            <w:r>
+              <w:rPr>
+                <w:rFonts w:ascii="Courier New" w:eastAsia="Times New Roman" w:hAnsi="Courier New" w:cs="Courier New"/>
+                <w:color w:val="000000"/>
+                <w:sz w:val="28"/>
+                <w:szCs w:val="28"/>
+                <w:lang w:val="en-US" w:bidi="he-IL"/>
+              </w:rPr>
+              <w:t>-123.1174563</w:t>
+            </w:r>
+          </w:p>
+        </w:tc>
+      </w:tr>
+      <w:tr>
+        <w:trPr>
+          <w:trHeight w:val="380"/>
+        </w:trPr>
+        <w:tc>
+          <w:tcPr>
+            <w:tcW w:w="3145" w:type="dxa"/>
+            <w:noWrap/>
+            <w:hideMark/>
+          </w:tcPr>
+          <w:p>
+            <w:pPr>
+              <w:rPr>
+                <w:rFonts w:ascii="Calibri" w:eastAsia="Times New Roman" w:hAnsi="Calibri" w:cs="Calibri"/>
+                <w:b/>
+                <w:bCs/>
+                <w:color w:val="000000"/>
+                <w:lang w:val="en-US" w:bidi="he-IL"/>
+              </w:rPr>
+            </w:pPr>
+            <w:r>
+              <w:rPr>
+                <w:rFonts w:ascii="Calibri" w:eastAsia="Times New Roman" w:hAnsi="Calibri" w:cs="Calibri"/>
+                <w:b/>
+                <w:bCs/>
+                <w:color w:val="000000"/>
+                <w:lang w:val="en-US" w:bidi="he-IL"/>
+              </w:rPr>
+              <w:t xml:space="preserve">Dunbar-Southlands </w:t>
+            </w:r>
+          </w:p>
+        </w:tc>
+        <w:tc>
+          <w:tcPr>
+            <w:tcW w:w="2255" w:type="dxa"/>
+            <w:noWrap/>
+            <w:hideMark/>
+          </w:tcPr>
+          <w:p>
+            <w:pPr>
+              <w:jc w:val="right"/>
+              <w:rPr>
+                <w:rFonts w:ascii="Calibri" w:eastAsia="Times New Roman" w:hAnsi="Calibri" w:cs="Calibri"/>
+                <w:color w:val="000000"/>
+                <w:lang w:val="en-US" w:bidi="he-IL"/>
+              </w:rPr>
+            </w:pPr>
+            <w:r>
+              <w:rPr>
+                <w:rFonts w:ascii="Calibri" w:eastAsia="Times New Roman" w:hAnsi="Calibri" w:cs="Calibri"/>
+                <w:color w:val="000000"/>
+                <w:lang w:val="en-US" w:bidi="he-IL"/>
+              </w:rPr>
+              <w:t>78117</w:t>
+            </w:r>
+          </w:p>
+        </w:tc>
+        <w:tc>
+          <w:tcPr>
+            <w:tcW w:w="1897" w:type="dxa"/>
+            <w:noWrap/>
+            <w:hideMark/>
+          </w:tcPr>
+          <w:p>
+            <w:pPr>
+              <w:jc w:val="right"/>
+              <w:rPr>
+                <w:rFonts w:ascii="Courier New" w:eastAsia="Times New Roman" w:hAnsi="Courier New" w:cs="Courier New"/>
+                <w:color w:val="000000"/>
+                <w:sz w:val="28"/>
+                <w:szCs w:val="28"/>
+                <w:lang w:val="en-US" w:bidi="he-IL"/>
+              </w:rPr>
+            </w:pPr>
+            <w:r>
+              <w:rPr>
+                <w:rFonts w:ascii="Courier New" w:eastAsia="Times New Roman" w:hAnsi="Courier New" w:cs="Courier New"/>
+                <w:color w:val="000000"/>
+                <w:sz w:val="28"/>
+                <w:szCs w:val="28"/>
+                <w:lang w:val="en-US" w:bidi="he-IL"/>
+              </w:rPr>
+              <w:t>49.2534601</w:t>
+            </w:r>
+          </w:p>
+        </w:tc>
+        <w:tc>
+          <w:tcPr>
+            <w:tcW w:w="2333" w:type="dxa"/>
+            <w:noWrap/>
+            <w:hideMark/>
+          </w:tcPr>
+          <w:p>
+            <w:pPr>
+              <w:jc w:val="right"/>
+              <w:rPr>
+                <w:rFonts w:ascii="Courier New" w:eastAsia="Times New Roman" w:hAnsi="Courier New" w:cs="Courier New"/>
+                <w:color w:val="000000"/>
+                <w:sz w:val="28"/>
+                <w:szCs w:val="28"/>
+                <w:lang w:val="en-US" w:bidi="he-IL"/>
+              </w:rPr>
+            </w:pPr>
+            <w:r>
+              <w:rPr>
+                <w:rFonts w:ascii="Courier New" w:eastAsia="Times New Roman" w:hAnsi="Courier New" w:cs="Courier New"/>
+                <w:color w:val="000000"/>
+                <w:sz w:val="28"/>
+                <w:szCs w:val="28"/>
+                <w:lang w:val="en-US" w:bidi="he-IL"/>
+              </w:rPr>
+              <w:t>-123.1850439</w:t>
+            </w:r>
+          </w:p>
+        </w:tc>
+      </w:tr>
+      <w:tr>
+        <w:trPr>
+          <w:trHeight w:val="380"/>
+        </w:trPr>
+        <w:tc>
+          <w:tcPr>
+            <w:tcW w:w="3145" w:type="dxa"/>
+            <w:noWrap/>
+            <w:hideMark/>
+          </w:tcPr>
+          <w:p>
+            <w:pPr>
+              <w:rPr>
+                <w:rFonts w:ascii="Calibri" w:eastAsia="Times New Roman" w:hAnsi="Calibri" w:cs="Calibri"/>
+                <w:b/>
+                <w:bCs/>
+                <w:color w:val="000000"/>
+                <w:lang w:val="en-US" w:bidi="he-IL"/>
+              </w:rPr>
+            </w:pPr>
+            <w:r>
+              <w:rPr>
+                <w:rFonts w:ascii="Calibri" w:eastAsia="Times New Roman" w:hAnsi="Calibri" w:cs="Calibri"/>
+                <w:b/>
+                <w:bCs/>
+                <w:color w:val="000000"/>
+                <w:lang w:val="en-US" w:bidi="he-IL"/>
+              </w:rPr>
+              <w:t xml:space="preserve">Fairview </w:t>
+            </w:r>
+          </w:p>
+        </w:tc>
+        <w:tc>
+          <w:tcPr>
+            <w:tcW w:w="2255" w:type="dxa"/>
+            <w:noWrap/>
+            <w:hideMark/>
+          </w:tcPr>
+          <w:p>
+            <w:pPr>
+              <w:jc w:val="right"/>
+              <w:rPr>
+                <w:rFonts w:ascii="Calibri" w:eastAsia="Times New Roman" w:hAnsi="Calibri" w:cs="Calibri"/>
+                <w:color w:val="000000"/>
+                <w:lang w:val="en-US" w:bidi="he-IL"/>
+              </w:rPr>
+            </w:pPr>
+            <w:r>
+              <w:rPr>
+                <w:rFonts w:ascii="Calibri" w:eastAsia="Times New Roman" w:hAnsi="Calibri" w:cs="Calibri"/>
+                <w:color w:val="000000"/>
+                <w:lang w:val="en-US" w:bidi="he-IL"/>
+              </w:rPr>
+              <w:t>61627</w:t>
+            </w:r>
+          </w:p>
+        </w:tc>
+        <w:tc>
+          <w:tcPr>
+            <w:tcW w:w="1897" w:type="dxa"/>
+            <w:noWrap/>
+            <w:hideMark/>
+          </w:tcPr>
+          <w:p>
+            <w:pPr>
+              <w:jc w:val="right"/>
+              <w:rPr>
+                <w:rFonts w:ascii="Courier New" w:eastAsia="Times New Roman" w:hAnsi="Courier New" w:cs="Courier New"/>
+                <w:color w:val="000000"/>
+                <w:sz w:val="28"/>
+                <w:szCs w:val="28"/>
+                <w:lang w:val="en-US" w:bidi="he-IL"/>
+              </w:rPr>
+            </w:pPr>
+            <w:r>
+              <w:rPr>
+                <w:rFonts w:ascii="Courier New" w:eastAsia="Times New Roman" w:hAnsi="Courier New" w:cs="Courier New"/>
+                <w:color w:val="000000"/>
+                <w:sz w:val="28"/>
+                <w:szCs w:val="28"/>
+                <w:lang w:val="en-US" w:bidi="he-IL"/>
+              </w:rPr>
+              <w:t>49.5051487</w:t>
+            </w:r>
+          </w:p>
+        </w:tc>
+        <w:tc>
+          <w:tcPr>
+            <w:tcW w:w="2333" w:type="dxa"/>
+            <w:noWrap/>
+            <w:hideMark/>
+          </w:tcPr>
+          <w:p>
+            <w:pPr>
+              <w:jc w:val="right"/>
+              <w:rPr>
+                <w:rFonts w:ascii="Courier New" w:eastAsia="Times New Roman" w:hAnsi="Courier New" w:cs="Courier New"/>
+                <w:color w:val="000000"/>
+                <w:sz w:val="28"/>
+                <w:szCs w:val="28"/>
+                <w:lang w:val="en-US" w:bidi="he-IL"/>
+              </w:rPr>
+            </w:pPr>
+            <w:r>
+              <w:rPr>
+                <w:rFonts w:ascii="Courier New" w:eastAsia="Times New Roman" w:hAnsi="Courier New" w:cs="Courier New"/>
+                <w:color w:val="000000"/>
+                <w:sz w:val="28"/>
+                <w:szCs w:val="28"/>
+                <w:lang w:val="en-US" w:bidi="he-IL"/>
+              </w:rPr>
+              <w:t>-117.2746391</w:t>
+            </w:r>
+          </w:p>
+        </w:tc>
+      </w:tr>
+      <w:tr>
+        <w:trPr>
+          <w:trHeight w:val="380"/>
+        </w:trPr>
+        <w:tc>
+          <w:tcPr>
+            <w:tcW w:w="3145" w:type="dxa"/>
+            <w:noWrap/>
+            <w:hideMark/>
+          </w:tcPr>
+          <w:p>
+            <w:pPr>
+              <w:rPr>
+                <w:rFonts w:ascii="Calibri" w:eastAsia="Times New Roman" w:hAnsi="Calibri" w:cs="Calibri"/>
+                <w:b/>
+                <w:bCs/>
+                <w:color w:val="000000"/>
+                <w:lang w:val="en-US" w:bidi="he-IL"/>
+              </w:rPr>
+            </w:pPr>
+            <w:r>
+              <w:rPr>
+                <w:rFonts w:ascii="Calibri" w:eastAsia="Times New Roman" w:hAnsi="Calibri" w:cs="Calibri"/>
+                <w:b/>
+                <w:bCs/>
+                <w:color w:val="000000"/>
+                <w:lang w:val="en-US" w:bidi="he-IL"/>
+              </w:rPr>
+              <w:t xml:space="preserve">Grandview-Woodland </w:t>
+            </w:r>
+          </w:p>
+        </w:tc>
+        <w:tc>
+          <w:tcPr>
+            <w:tcW w:w="2255" w:type="dxa"/>
+            <w:noWrap/>
+            <w:hideMark/>
+          </w:tcPr>
+          <w:p>
+            <w:pPr>
+              <w:jc w:val="right"/>
+              <w:rPr>
+                <w:rFonts w:ascii="Calibri" w:eastAsia="Times New Roman" w:hAnsi="Calibri" w:cs="Calibri"/>
+                <w:color w:val="000000"/>
+                <w:lang w:val="en-US" w:bidi="he-IL"/>
+              </w:rPr>
+            </w:pPr>
+            <w:r>
+              <w:rPr>
+                <w:rFonts w:ascii="Calibri" w:eastAsia="Times New Roman" w:hAnsi="Calibri" w:cs="Calibri"/>
+                <w:color w:val="000000"/>
+                <w:lang w:val="en-US" w:bidi="he-IL"/>
+              </w:rPr>
+              <w:t>42896</w:t>
+            </w:r>
+          </w:p>
+        </w:tc>
+        <w:tc>
+          <w:tcPr>
+            <w:tcW w:w="1897" w:type="dxa"/>
+            <w:noWrap/>
+            <w:hideMark/>
+          </w:tcPr>
+          <w:p>
+            <w:pPr>
+              <w:jc w:val="right"/>
+              <w:rPr>
+                <w:rFonts w:ascii="Courier New" w:eastAsia="Times New Roman" w:hAnsi="Courier New" w:cs="Courier New"/>
+                <w:color w:val="000000"/>
+                <w:sz w:val="28"/>
+                <w:szCs w:val="28"/>
+                <w:lang w:val="en-US" w:bidi="he-IL"/>
+              </w:rPr>
+            </w:pPr>
+            <w:r>
+              <w:rPr>
+                <w:rFonts w:ascii="Courier New" w:eastAsia="Times New Roman" w:hAnsi="Courier New" w:cs="Courier New"/>
+                <w:color w:val="000000"/>
+                <w:sz w:val="28"/>
+                <w:szCs w:val="28"/>
+                <w:lang w:val="en-US" w:bidi="he-IL"/>
+              </w:rPr>
+              <w:t>49.2705588</w:t>
+            </w:r>
+          </w:p>
+        </w:tc>
+        <w:tc>
+          <w:tcPr>
+            <w:tcW w:w="2333" w:type="dxa"/>
+            <w:noWrap/>
+            <w:hideMark/>
+          </w:tcPr>
+          <w:p>
+            <w:pPr>
+              <w:jc w:val="right"/>
+              <w:rPr>
+                <w:rFonts w:ascii="Courier New" w:eastAsia="Times New Roman" w:hAnsi="Courier New" w:cs="Courier New"/>
+                <w:color w:val="000000"/>
+                <w:sz w:val="28"/>
+                <w:szCs w:val="28"/>
+                <w:lang w:val="en-US" w:bidi="he-IL"/>
+              </w:rPr>
+            </w:pPr>
+            <w:r>
+              <w:rPr>
+                <w:rFonts w:ascii="Courier New" w:eastAsia="Times New Roman" w:hAnsi="Courier New" w:cs="Courier New"/>
+                <w:color w:val="000000"/>
+                <w:sz w:val="28"/>
+                <w:szCs w:val="28"/>
+                <w:lang w:val="en-US" w:bidi="he-IL"/>
+              </w:rPr>
+              <w:t>-123.0679417</w:t>
+            </w:r>
+          </w:p>
+        </w:tc>
+      </w:tr>
+      <w:tr>
+        <w:trPr>
+          <w:trHeight w:val="380"/>
+        </w:trPr>
+        <w:tc>
+          <w:tcPr>
+            <w:tcW w:w="3145" w:type="dxa"/>
+            <w:noWrap/>
+            <w:hideMark/>
+          </w:tcPr>
+          <w:p>
+            <w:pPr>
+              <w:rPr>
+                <w:rFonts w:ascii="Calibri" w:eastAsia="Times New Roman" w:hAnsi="Calibri" w:cs="Calibri"/>
+                <w:b/>
+                <w:bCs/>
+                <w:color w:val="000000"/>
+                <w:lang w:val="en-US" w:bidi="he-IL"/>
+              </w:rPr>
+            </w:pPr>
+            <w:r>
+              <w:rPr>
+                <w:rFonts w:ascii="Calibri" w:eastAsia="Times New Roman" w:hAnsi="Calibri" w:cs="Calibri"/>
+                <w:b/>
+                <w:bCs/>
+                <w:color w:val="000000"/>
+                <w:lang w:val="en-US" w:bidi="he-IL"/>
+              </w:rPr>
+              <w:t xml:space="preserve">Hastings-Sunrise </w:t>
+            </w:r>
+          </w:p>
+        </w:tc>
+        <w:tc>
+          <w:tcPr>
+            <w:tcW w:w="2255" w:type="dxa"/>
+            <w:noWrap/>
+            <w:hideMark/>
+          </w:tcPr>
+          <w:p>
+            <w:pPr>
+              <w:jc w:val="right"/>
+              <w:rPr>
+                <w:rFonts w:ascii="Calibri" w:eastAsia="Times New Roman" w:hAnsi="Calibri" w:cs="Calibri"/>
+                <w:color w:val="000000"/>
+                <w:lang w:val="en-US" w:bidi="he-IL"/>
+              </w:rPr>
+            </w:pPr>
+            <w:r>
+              <w:rPr>
+                <w:rFonts w:ascii="Calibri" w:eastAsia="Times New Roman" w:hAnsi="Calibri" w:cs="Calibri"/>
+                <w:color w:val="000000"/>
+                <w:lang w:val="en-US" w:bidi="he-IL"/>
+              </w:rPr>
+              <w:t>38258</w:t>
+            </w:r>
+          </w:p>
+        </w:tc>
+        <w:tc>
+          <w:tcPr>
+            <w:tcW w:w="1897" w:type="dxa"/>
+            <w:noWrap/>
+            <w:hideMark/>
+          </w:tcPr>
+          <w:p>
+            <w:pPr>
+              <w:jc w:val="right"/>
+              <w:rPr>
+                <w:rFonts w:ascii="Courier New" w:eastAsia="Times New Roman" w:hAnsi="Courier New" w:cs="Courier New"/>
+                <w:color w:val="000000"/>
+                <w:sz w:val="28"/>
+                <w:szCs w:val="28"/>
+                <w:lang w:val="en-US" w:bidi="he-IL"/>
+              </w:rPr>
+            </w:pPr>
+            <w:r>
+              <w:rPr>
+                <w:rFonts w:ascii="Courier New" w:eastAsia="Times New Roman" w:hAnsi="Courier New" w:cs="Courier New"/>
+                <w:color w:val="000000"/>
+                <w:sz w:val="28"/>
+                <w:szCs w:val="28"/>
+                <w:lang w:val="en-US" w:bidi="he-IL"/>
+              </w:rPr>
+              <w:t>49.2775935</w:t>
+            </w:r>
+          </w:p>
+        </w:tc>
+        <w:tc>
+          <w:tcPr>
+            <w:tcW w:w="2333" w:type="dxa"/>
+            <w:noWrap/>
+            <w:hideMark/>
+          </w:tcPr>
+          <w:p>
+            <w:pPr>
+              <w:jc w:val="right"/>
+              <w:rPr>
+                <w:rFonts w:ascii="Courier New" w:eastAsia="Times New Roman" w:hAnsi="Courier New" w:cs="Courier New"/>
+                <w:color w:val="000000"/>
+                <w:sz w:val="28"/>
+                <w:szCs w:val="28"/>
+                <w:lang w:val="en-US" w:bidi="he-IL"/>
+              </w:rPr>
+            </w:pPr>
+            <w:r>
+              <w:rPr>
+                <w:rFonts w:ascii="Courier New" w:eastAsia="Times New Roman" w:hAnsi="Courier New" w:cs="Courier New"/>
+                <w:color w:val="000000"/>
+                <w:sz w:val="28"/>
+                <w:szCs w:val="28"/>
+                <w:lang w:val="en-US" w:bidi="he-IL"/>
+              </w:rPr>
+              <w:t>-123.0439199</w:t>
+            </w:r>
+          </w:p>
+        </w:tc>
+      </w:tr>
+      <w:tr>
+        <w:trPr>
+          <w:trHeight w:val="380"/>
+        </w:trPr>
+        <w:tc>
+          <w:tcPr>
+            <w:tcW w:w="3145" w:type="dxa"/>
+            <w:noWrap/>
+            <w:hideMark/>
+          </w:tcPr>
+          <w:p>
+            <w:pPr>
+              <w:rPr>
+                <w:rFonts w:ascii="Calibri" w:eastAsia="Times New Roman" w:hAnsi="Calibri" w:cs="Calibri"/>
+                <w:b/>
+                <w:bCs/>
+                <w:color w:val="000000"/>
+                <w:lang w:val="en-US" w:bidi="he-IL"/>
+              </w:rPr>
+            </w:pPr>
+            <w:r>
+              <w:rPr>
+                <w:rFonts w:ascii="Calibri" w:eastAsia="Times New Roman" w:hAnsi="Calibri" w:cs="Calibri"/>
+                <w:b/>
+                <w:bCs/>
+                <w:color w:val="000000"/>
+                <w:lang w:val="en-US" w:bidi="he-IL"/>
+              </w:rPr>
+              <w:t xml:space="preserve">Kensington-Cedar Cottage </w:t>
+            </w:r>
+          </w:p>
+        </w:tc>
+        <w:tc>
+          <w:tcPr>
+            <w:tcW w:w="2255" w:type="dxa"/>
+            <w:noWrap/>
+            <w:hideMark/>
+          </w:tcPr>
+          <w:p>
+            <w:pPr>
+              <w:jc w:val="right"/>
+              <w:rPr>
+                <w:rFonts w:ascii="Calibri" w:eastAsia="Times New Roman" w:hAnsi="Calibri" w:cs="Calibri"/>
+                <w:color w:val="000000"/>
+                <w:lang w:val="en-US" w:bidi="he-IL"/>
+              </w:rPr>
+            </w:pPr>
+            <w:r>
+              <w:rPr>
+                <w:rFonts w:ascii="Calibri" w:eastAsia="Times New Roman" w:hAnsi="Calibri" w:cs="Calibri"/>
+                <w:color w:val="000000"/>
+                <w:lang w:val="en-US" w:bidi="he-IL"/>
+              </w:rPr>
+              <w:t>38411</w:t>
+            </w:r>
+          </w:p>
+        </w:tc>
+        <w:tc>
+          <w:tcPr>
+            <w:tcW w:w="1897" w:type="dxa"/>
+            <w:noWrap/>
+            <w:hideMark/>
+          </w:tcPr>
+          <w:p>
+            <w:pPr>
+              <w:jc w:val="right"/>
+              <w:rPr>
+                <w:rFonts w:ascii="Courier New" w:eastAsia="Times New Roman" w:hAnsi="Courier New" w:cs="Courier New"/>
+                <w:color w:val="000000"/>
+                <w:sz w:val="28"/>
+                <w:szCs w:val="28"/>
+                <w:lang w:val="en-US" w:bidi="he-IL"/>
+              </w:rPr>
+            </w:pPr>
+            <w:r>
+              <w:rPr>
+                <w:rFonts w:ascii="Courier New" w:eastAsia="Times New Roman" w:hAnsi="Courier New" w:cs="Courier New"/>
+                <w:color w:val="000000"/>
+                <w:sz w:val="28"/>
+                <w:szCs w:val="28"/>
+                <w:lang w:val="en-US" w:bidi="he-IL"/>
+              </w:rPr>
+              <w:t>49.2476321</w:t>
+            </w:r>
+          </w:p>
+        </w:tc>
+        <w:tc>
+          <w:tcPr>
+            <w:tcW w:w="2333" w:type="dxa"/>
+            <w:noWrap/>
+            <w:hideMark/>
+          </w:tcPr>
+          <w:p>
+            <w:pPr>
+              <w:jc w:val="right"/>
+              <w:rPr>
+                <w:rFonts w:ascii="Courier New" w:eastAsia="Times New Roman" w:hAnsi="Courier New" w:cs="Courier New"/>
+                <w:color w:val="000000"/>
+                <w:sz w:val="28"/>
+                <w:szCs w:val="28"/>
+                <w:lang w:val="en-US" w:bidi="he-IL"/>
+              </w:rPr>
+            </w:pPr>
+            <w:r>
+              <w:rPr>
+                <w:rFonts w:ascii="Courier New" w:eastAsia="Times New Roman" w:hAnsi="Courier New" w:cs="Courier New"/>
+                <w:color w:val="000000"/>
+                <w:sz w:val="28"/>
+                <w:szCs w:val="28"/>
+                <w:lang w:val="en-US" w:bidi="he-IL"/>
+              </w:rPr>
+              <w:t>-123.0842067</w:t>
+            </w:r>
+          </w:p>
+        </w:tc>
+      </w:tr>
+      <w:tr>
+        <w:trPr>
+          <w:trHeight w:val="380"/>
+        </w:trPr>
+        <w:tc>
+          <w:tcPr>
+            <w:tcW w:w="3145" w:type="dxa"/>
+            <w:noWrap/>
+            <w:hideMark/>
+          </w:tcPr>
+          <w:p>
+            <w:pPr>
+              <w:rPr>
+                <w:rFonts w:ascii="Calibri" w:eastAsia="Times New Roman" w:hAnsi="Calibri" w:cs="Calibri"/>
+                <w:b/>
+                <w:bCs/>
+                <w:color w:val="000000"/>
+                <w:lang w:val="en-US" w:bidi="he-IL"/>
+              </w:rPr>
+            </w:pPr>
+            <w:proofErr w:type="spellStart"/>
+            <w:r>
+              <w:rPr>
+                <w:rFonts w:ascii="Calibri" w:eastAsia="Times New Roman" w:hAnsi="Calibri" w:cs="Calibri"/>
+                <w:b/>
+                <w:bCs/>
+                <w:color w:val="000000"/>
+                <w:lang w:val="en-US" w:bidi="he-IL"/>
+              </w:rPr>
+              <w:t>Kerrisdale</w:t>
+            </w:r>
+            <w:proofErr w:type="spellEnd"/>
+            <w:r>
+              <w:rPr>
+                <w:rFonts w:ascii="Calibri" w:eastAsia="Times New Roman" w:hAnsi="Calibri" w:cs="Calibri"/>
+                <w:b/>
+                <w:bCs/>
+                <w:color w:val="000000"/>
+                <w:lang w:val="en-US" w:bidi="he-IL"/>
+              </w:rPr>
+              <w:t xml:space="preserve"> </w:t>
+            </w:r>
+          </w:p>
+        </w:tc>
+        <w:tc>
+          <w:tcPr>
+            <w:tcW w:w="2255" w:type="dxa"/>
+            <w:noWrap/>
+            <w:hideMark/>
+          </w:tcPr>
+          <w:p>
+            <w:pPr>
+              <w:jc w:val="right"/>
+              <w:rPr>
+                <w:rFonts w:ascii="Calibri" w:eastAsia="Times New Roman" w:hAnsi="Calibri" w:cs="Calibri"/>
+                <w:color w:val="000000"/>
+                <w:lang w:val="en-US" w:bidi="he-IL"/>
+              </w:rPr>
+            </w:pPr>
+            <w:r>
+              <w:rPr>
+                <w:rFonts w:ascii="Calibri" w:eastAsia="Times New Roman" w:hAnsi="Calibri" w:cs="Calibri"/>
+                <w:color w:val="000000"/>
+                <w:lang w:val="en-US" w:bidi="he-IL"/>
+              </w:rPr>
+              <w:t>77248</w:t>
+            </w:r>
+          </w:p>
+        </w:tc>
+        <w:tc>
+          <w:tcPr>
+            <w:tcW w:w="1897" w:type="dxa"/>
+            <w:noWrap/>
+            <w:hideMark/>
+          </w:tcPr>
+          <w:p>
+            <w:pPr>
+              <w:jc w:val="right"/>
+              <w:rPr>
+                <w:rFonts w:ascii="Courier New" w:eastAsia="Times New Roman" w:hAnsi="Courier New" w:cs="Courier New"/>
+                <w:color w:val="000000"/>
+                <w:sz w:val="28"/>
+                <w:szCs w:val="28"/>
+                <w:lang w:val="en-US" w:bidi="he-IL"/>
+              </w:rPr>
+            </w:pPr>
+            <w:r>
+              <w:rPr>
+                <w:rFonts w:ascii="Courier New" w:eastAsia="Times New Roman" w:hAnsi="Courier New" w:cs="Courier New"/>
+                <w:color w:val="000000"/>
+                <w:sz w:val="28"/>
+                <w:szCs w:val="28"/>
+                <w:lang w:val="en-US" w:bidi="he-IL"/>
+              </w:rPr>
+              <w:t>49.2346728</w:t>
+            </w:r>
+          </w:p>
+        </w:tc>
+        <w:tc>
+          <w:tcPr>
+            <w:tcW w:w="2333" w:type="dxa"/>
+            <w:noWrap/>
+            <w:hideMark/>
+          </w:tcPr>
+          <w:p>
+            <w:pPr>
+              <w:jc w:val="right"/>
+              <w:rPr>
+                <w:rFonts w:ascii="Courier New" w:eastAsia="Times New Roman" w:hAnsi="Courier New" w:cs="Courier New"/>
+                <w:color w:val="000000"/>
+                <w:sz w:val="28"/>
+                <w:szCs w:val="28"/>
+                <w:lang w:val="en-US" w:bidi="he-IL"/>
+              </w:rPr>
+            </w:pPr>
+            <w:r>
+              <w:rPr>
+                <w:rFonts w:ascii="Courier New" w:eastAsia="Times New Roman" w:hAnsi="Courier New" w:cs="Courier New"/>
+                <w:color w:val="000000"/>
+                <w:sz w:val="28"/>
+                <w:szCs w:val="28"/>
+                <w:lang w:val="en-US" w:bidi="he-IL"/>
+              </w:rPr>
+              <w:t>-123.1553893</w:t>
+            </w:r>
+          </w:p>
+        </w:tc>
+      </w:tr>
+      <w:tr>
+        <w:trPr>
+          <w:trHeight w:val="380"/>
+        </w:trPr>
+        <w:tc>
+          <w:tcPr>
+            <w:tcW w:w="3145" w:type="dxa"/>
+            <w:noWrap/>
+            <w:hideMark/>
+          </w:tcPr>
+          <w:p>
+            <w:pPr>
+              <w:rPr>
+                <w:rFonts w:ascii="Calibri" w:eastAsia="Times New Roman" w:hAnsi="Calibri" w:cs="Calibri"/>
+                <w:b/>
+                <w:bCs/>
+                <w:color w:val="000000"/>
+                <w:lang w:val="en-US" w:bidi="he-IL"/>
+              </w:rPr>
+            </w:pPr>
+            <w:r>
+              <w:rPr>
+                <w:rFonts w:ascii="Calibri" w:eastAsia="Times New Roman" w:hAnsi="Calibri" w:cs="Calibri"/>
+                <w:b/>
+                <w:bCs/>
+                <w:color w:val="000000"/>
+                <w:lang w:val="en-US" w:bidi="he-IL"/>
+              </w:rPr>
+              <w:t xml:space="preserve">Killarney </w:t>
+            </w:r>
+          </w:p>
+        </w:tc>
+        <w:tc>
+          <w:tcPr>
+            <w:tcW w:w="2255" w:type="dxa"/>
+            <w:noWrap/>
+            <w:hideMark/>
+          </w:tcPr>
+          <w:p>
+            <w:pPr>
+              <w:jc w:val="right"/>
+              <w:rPr>
+                <w:rFonts w:ascii="Calibri" w:eastAsia="Times New Roman" w:hAnsi="Calibri" w:cs="Calibri"/>
+                <w:color w:val="000000"/>
+                <w:lang w:val="en-US" w:bidi="he-IL"/>
+              </w:rPr>
+            </w:pPr>
+            <w:r>
+              <w:rPr>
+                <w:rFonts w:ascii="Calibri" w:eastAsia="Times New Roman" w:hAnsi="Calibri" w:cs="Calibri"/>
+                <w:color w:val="000000"/>
+                <w:lang w:val="en-US" w:bidi="he-IL"/>
+              </w:rPr>
+              <w:t>39013</w:t>
+            </w:r>
+          </w:p>
+        </w:tc>
+        <w:tc>
+          <w:tcPr>
+            <w:tcW w:w="1897" w:type="dxa"/>
+            <w:noWrap/>
+            <w:hideMark/>
+          </w:tcPr>
+          <w:p>
+            <w:pPr>
+              <w:jc w:val="right"/>
+              <w:rPr>
+                <w:rFonts w:ascii="Courier New" w:eastAsia="Times New Roman" w:hAnsi="Courier New" w:cs="Courier New"/>
+                <w:color w:val="000000"/>
+                <w:sz w:val="28"/>
+                <w:szCs w:val="28"/>
+                <w:lang w:val="en-US" w:bidi="he-IL"/>
+              </w:rPr>
+            </w:pPr>
+            <w:r>
+              <w:rPr>
+                <w:rFonts w:ascii="Courier New" w:eastAsia="Times New Roman" w:hAnsi="Courier New" w:cs="Courier New"/>
+                <w:color w:val="000000"/>
+                <w:sz w:val="28"/>
+                <w:szCs w:val="28"/>
+                <w:lang w:val="en-US" w:bidi="he-IL"/>
+              </w:rPr>
+              <w:t>49.2242738</w:t>
+            </w:r>
+          </w:p>
+        </w:tc>
+        <w:tc>
+          <w:tcPr>
+            <w:tcW w:w="2333" w:type="dxa"/>
+            <w:noWrap/>
+            <w:hideMark/>
+          </w:tcPr>
+          <w:p>
+            <w:pPr>
+              <w:jc w:val="right"/>
+              <w:rPr>
+                <w:rFonts w:ascii="Courier New" w:eastAsia="Times New Roman" w:hAnsi="Courier New" w:cs="Courier New"/>
+                <w:color w:val="000000"/>
+                <w:sz w:val="28"/>
+                <w:szCs w:val="28"/>
+                <w:lang w:val="en-US" w:bidi="he-IL"/>
+              </w:rPr>
+            </w:pPr>
+            <w:r>
+              <w:rPr>
+                <w:rFonts w:ascii="Courier New" w:eastAsia="Times New Roman" w:hAnsi="Courier New" w:cs="Courier New"/>
+                <w:color w:val="000000"/>
+                <w:sz w:val="28"/>
+                <w:szCs w:val="28"/>
+                <w:lang w:val="en-US" w:bidi="he-IL"/>
+              </w:rPr>
+              <w:t>-123.0462504</w:t>
+            </w:r>
+          </w:p>
+        </w:tc>
+      </w:tr>
+      <w:tr>
+        <w:trPr>
+          <w:trHeight w:val="380"/>
+        </w:trPr>
+        <w:tc>
+          <w:tcPr>
+            <w:tcW w:w="3145" w:type="dxa"/>
+            <w:noWrap/>
+            <w:hideMark/>
+          </w:tcPr>
+          <w:p>
+            <w:pPr>
+              <w:rPr>
+                <w:rFonts w:ascii="Calibri" w:eastAsia="Times New Roman" w:hAnsi="Calibri" w:cs="Calibri"/>
+                <w:b/>
+                <w:bCs/>
+                <w:color w:val="000000"/>
+                <w:lang w:val="en-US" w:bidi="he-IL"/>
+              </w:rPr>
+            </w:pPr>
+            <w:r>
+              <w:rPr>
+                <w:rFonts w:ascii="Calibri" w:eastAsia="Times New Roman" w:hAnsi="Calibri" w:cs="Calibri"/>
+                <w:b/>
+                <w:bCs/>
+                <w:color w:val="000000"/>
+                <w:lang w:val="en-US" w:bidi="he-IL"/>
+              </w:rPr>
+              <w:t xml:space="preserve">Kitsilano </w:t>
+            </w:r>
+          </w:p>
+        </w:tc>
+        <w:tc>
+          <w:tcPr>
+            <w:tcW w:w="2255" w:type="dxa"/>
+            <w:noWrap/>
+            <w:hideMark/>
+          </w:tcPr>
+          <w:p>
+            <w:pPr>
+              <w:jc w:val="right"/>
+              <w:rPr>
+                <w:rFonts w:ascii="Calibri" w:eastAsia="Times New Roman" w:hAnsi="Calibri" w:cs="Calibri"/>
+                <w:color w:val="000000"/>
+                <w:lang w:val="en-US" w:bidi="he-IL"/>
+              </w:rPr>
+            </w:pPr>
+            <w:r>
+              <w:rPr>
+                <w:rFonts w:ascii="Calibri" w:eastAsia="Times New Roman" w:hAnsi="Calibri" w:cs="Calibri"/>
+                <w:color w:val="000000"/>
+                <w:lang w:val="en-US" w:bidi="he-IL"/>
+              </w:rPr>
+              <w:t>63092</w:t>
+            </w:r>
+          </w:p>
+        </w:tc>
+        <w:tc>
+          <w:tcPr>
+            <w:tcW w:w="1897" w:type="dxa"/>
+            <w:noWrap/>
+            <w:hideMark/>
+          </w:tcPr>
+          <w:p>
+            <w:pPr>
+              <w:jc w:val="right"/>
+              <w:rPr>
+                <w:rFonts w:ascii="Courier New" w:eastAsia="Times New Roman" w:hAnsi="Courier New" w:cs="Courier New"/>
+                <w:color w:val="000000"/>
+                <w:sz w:val="28"/>
+                <w:szCs w:val="28"/>
+                <w:lang w:val="en-US" w:bidi="he-IL"/>
+              </w:rPr>
+            </w:pPr>
+            <w:r>
+              <w:rPr>
+                <w:rFonts w:ascii="Courier New" w:eastAsia="Times New Roman" w:hAnsi="Courier New" w:cs="Courier New"/>
+                <w:color w:val="000000"/>
+                <w:sz w:val="28"/>
+                <w:szCs w:val="28"/>
+                <w:lang w:val="en-US" w:bidi="he-IL"/>
+              </w:rPr>
+              <w:t>49.2694099</w:t>
+            </w:r>
+          </w:p>
+        </w:tc>
+        <w:tc>
+          <w:tcPr>
+            <w:tcW w:w="2333" w:type="dxa"/>
+            <w:noWrap/>
+            <w:hideMark/>
+          </w:tcPr>
+          <w:p>
+            <w:pPr>
+              <w:jc w:val="right"/>
+              <w:rPr>
+                <w:rFonts w:ascii="Courier New" w:eastAsia="Times New Roman" w:hAnsi="Courier New" w:cs="Courier New"/>
+                <w:color w:val="000000"/>
+                <w:sz w:val="28"/>
+                <w:szCs w:val="28"/>
+                <w:lang w:val="en-US" w:bidi="he-IL"/>
+              </w:rPr>
+            </w:pPr>
+            <w:r>
+              <w:rPr>
+                <w:rFonts w:ascii="Courier New" w:eastAsia="Times New Roman" w:hAnsi="Courier New" w:cs="Courier New"/>
+                <w:color w:val="000000"/>
+                <w:sz w:val="28"/>
+                <w:szCs w:val="28"/>
+                <w:lang w:val="en-US" w:bidi="he-IL"/>
+              </w:rPr>
+              <w:t>-123.155267</w:t>
+            </w:r>
+          </w:p>
+        </w:tc>
+      </w:tr>
+      <w:tr>
+        <w:trPr>
+          <w:trHeight w:val="380"/>
+        </w:trPr>
+        <w:tc>
+          <w:tcPr>
+            <w:tcW w:w="3145" w:type="dxa"/>
+            <w:noWrap/>
+            <w:hideMark/>
+          </w:tcPr>
+          <w:p>
+            <w:pPr>
+              <w:rPr>
+                <w:rFonts w:ascii="Calibri" w:eastAsia="Times New Roman" w:hAnsi="Calibri" w:cs="Calibri"/>
+                <w:b/>
+                <w:bCs/>
+                <w:color w:val="000000"/>
+                <w:lang w:val="en-US" w:bidi="he-IL"/>
+              </w:rPr>
+            </w:pPr>
+            <w:proofErr w:type="spellStart"/>
+            <w:r>
+              <w:rPr>
+                <w:rFonts w:ascii="Calibri" w:eastAsia="Times New Roman" w:hAnsi="Calibri" w:cs="Calibri"/>
+                <w:b/>
+                <w:bCs/>
+                <w:color w:val="000000"/>
+                <w:lang w:val="en-US" w:bidi="he-IL"/>
+              </w:rPr>
+              <w:t>Marpole</w:t>
+            </w:r>
+            <w:proofErr w:type="spellEnd"/>
+            <w:r>
+              <w:rPr>
+                <w:rFonts w:ascii="Calibri" w:eastAsia="Times New Roman" w:hAnsi="Calibri" w:cs="Calibri"/>
+                <w:b/>
+                <w:bCs/>
+                <w:color w:val="000000"/>
+                <w:lang w:val="en-US" w:bidi="he-IL"/>
+              </w:rPr>
+              <w:t xml:space="preserve"> </w:t>
+            </w:r>
+          </w:p>
+        </w:tc>
+        <w:tc>
+          <w:tcPr>
+            <w:tcW w:w="2255" w:type="dxa"/>
+            <w:noWrap/>
+            <w:hideMark/>
+          </w:tcPr>
+          <w:p>
+            <w:pPr>
+              <w:jc w:val="right"/>
+              <w:rPr>
+                <w:rFonts w:ascii="Calibri" w:eastAsia="Times New Roman" w:hAnsi="Calibri" w:cs="Calibri"/>
+                <w:color w:val="000000"/>
+                <w:lang w:val="en-US" w:bidi="he-IL"/>
+              </w:rPr>
+            </w:pPr>
+            <w:r>
+              <w:rPr>
+                <w:rFonts w:ascii="Calibri" w:eastAsia="Times New Roman" w:hAnsi="Calibri" w:cs="Calibri"/>
+                <w:color w:val="000000"/>
+                <w:lang w:val="en-US" w:bidi="he-IL"/>
+              </w:rPr>
+              <w:t>39020</w:t>
+            </w:r>
+          </w:p>
+        </w:tc>
+        <w:tc>
+          <w:tcPr>
+            <w:tcW w:w="1897" w:type="dxa"/>
+            <w:noWrap/>
+            <w:hideMark/>
+          </w:tcPr>
+          <w:p>
+            <w:pPr>
+              <w:jc w:val="right"/>
+              <w:rPr>
+                <w:rFonts w:ascii="Courier New" w:eastAsia="Times New Roman" w:hAnsi="Courier New" w:cs="Courier New"/>
+                <w:color w:val="000000"/>
+                <w:sz w:val="28"/>
+                <w:szCs w:val="28"/>
+                <w:lang w:val="en-US" w:bidi="he-IL"/>
+              </w:rPr>
+            </w:pPr>
+            <w:r>
+              <w:rPr>
+                <w:rFonts w:ascii="Courier New" w:eastAsia="Times New Roman" w:hAnsi="Courier New" w:cs="Courier New"/>
+                <w:color w:val="000000"/>
+                <w:sz w:val="28"/>
+                <w:szCs w:val="28"/>
+                <w:lang w:val="en-US" w:bidi="he-IL"/>
+              </w:rPr>
+              <w:t>49.2092233</w:t>
+            </w:r>
+          </w:p>
+        </w:tc>
+        <w:tc>
+          <w:tcPr>
+            <w:tcW w:w="2333" w:type="dxa"/>
+            <w:noWrap/>
+            <w:hideMark/>
+          </w:tcPr>
+          <w:p>
+            <w:pPr>
+              <w:jc w:val="right"/>
+              <w:rPr>
+                <w:rFonts w:ascii="Courier New" w:eastAsia="Times New Roman" w:hAnsi="Courier New" w:cs="Courier New"/>
+                <w:color w:val="000000"/>
+                <w:sz w:val="28"/>
+                <w:szCs w:val="28"/>
+                <w:lang w:val="en-US" w:bidi="he-IL"/>
+              </w:rPr>
+            </w:pPr>
+            <w:r>
+              <w:rPr>
+                <w:rFonts w:ascii="Courier New" w:eastAsia="Times New Roman" w:hAnsi="Courier New" w:cs="Courier New"/>
+                <w:color w:val="000000"/>
+                <w:sz w:val="28"/>
+                <w:szCs w:val="28"/>
+                <w:lang w:val="en-US" w:bidi="he-IL"/>
+              </w:rPr>
+              <w:t>-123.1361495</w:t>
+            </w:r>
+          </w:p>
+        </w:tc>
+      </w:tr>
+      <w:tr>
+        <w:trPr>
+          <w:trHeight w:val="380"/>
+        </w:trPr>
+        <w:tc>
+          <w:tcPr>
+            <w:tcW w:w="3145" w:type="dxa"/>
+            <w:noWrap/>
+            <w:hideMark/>
+          </w:tcPr>
+          <w:p>
+            <w:pPr>
+              <w:rPr>
+                <w:rFonts w:ascii="Calibri" w:eastAsia="Times New Roman" w:hAnsi="Calibri" w:cs="Calibri"/>
+                <w:b/>
+                <w:bCs/>
+                <w:color w:val="000000"/>
+                <w:lang w:val="en-US" w:bidi="he-IL"/>
+              </w:rPr>
+            </w:pPr>
+            <w:r>
+              <w:rPr>
+                <w:rFonts w:ascii="Calibri" w:eastAsia="Times New Roman" w:hAnsi="Calibri" w:cs="Calibri"/>
+                <w:b/>
+                <w:bCs/>
+                <w:color w:val="000000"/>
+                <w:lang w:val="en-US" w:bidi="he-IL"/>
+              </w:rPr>
+              <w:t xml:space="preserve">Mount Pleasant </w:t>
+            </w:r>
+          </w:p>
+        </w:tc>
+        <w:tc>
+          <w:tcPr>
+            <w:tcW w:w="2255" w:type="dxa"/>
+            <w:noWrap/>
+            <w:hideMark/>
+          </w:tcPr>
+          <w:p>
+            <w:pPr>
+              <w:jc w:val="right"/>
+              <w:rPr>
+                <w:rFonts w:ascii="Calibri" w:eastAsia="Times New Roman" w:hAnsi="Calibri" w:cs="Calibri"/>
+                <w:color w:val="000000"/>
+                <w:lang w:val="en-US" w:bidi="he-IL"/>
+              </w:rPr>
+            </w:pPr>
+            <w:r>
+              <w:rPr>
+                <w:rFonts w:ascii="Calibri" w:eastAsia="Times New Roman" w:hAnsi="Calibri" w:cs="Calibri"/>
+                <w:color w:val="000000"/>
+                <w:lang w:val="en-US" w:bidi="he-IL"/>
+              </w:rPr>
+              <w:t>54260</w:t>
+            </w:r>
+          </w:p>
+        </w:tc>
+        <w:tc>
+          <w:tcPr>
+            <w:tcW w:w="1897" w:type="dxa"/>
+            <w:noWrap/>
+            <w:hideMark/>
+          </w:tcPr>
+          <w:p>
+            <w:pPr>
+              <w:jc w:val="right"/>
+              <w:rPr>
+                <w:rFonts w:ascii="Courier New" w:eastAsia="Times New Roman" w:hAnsi="Courier New" w:cs="Courier New"/>
+                <w:color w:val="000000"/>
+                <w:sz w:val="28"/>
+                <w:szCs w:val="28"/>
+                <w:lang w:val="en-US" w:bidi="he-IL"/>
+              </w:rPr>
+            </w:pPr>
+            <w:r>
+              <w:rPr>
+                <w:rFonts w:ascii="Courier New" w:eastAsia="Times New Roman" w:hAnsi="Courier New" w:cs="Courier New"/>
+                <w:color w:val="000000"/>
+                <w:sz w:val="28"/>
+                <w:szCs w:val="28"/>
+                <w:lang w:val="en-US" w:bidi="he-IL"/>
+              </w:rPr>
+              <w:t>49.2633296</w:t>
+            </w:r>
+          </w:p>
+        </w:tc>
+        <w:tc>
+          <w:tcPr>
+            <w:tcW w:w="2333" w:type="dxa"/>
+            <w:noWrap/>
+            <w:hideMark/>
+          </w:tcPr>
+          <w:p>
+            <w:pPr>
+              <w:jc w:val="right"/>
+              <w:rPr>
+                <w:rFonts w:ascii="Courier New" w:eastAsia="Times New Roman" w:hAnsi="Courier New" w:cs="Courier New"/>
+                <w:color w:val="000000"/>
+                <w:sz w:val="28"/>
+                <w:szCs w:val="28"/>
+                <w:lang w:val="en-US" w:bidi="he-IL"/>
+              </w:rPr>
+            </w:pPr>
+            <w:r>
+              <w:rPr>
+                <w:rFonts w:ascii="Courier New" w:eastAsia="Times New Roman" w:hAnsi="Courier New" w:cs="Courier New"/>
+                <w:color w:val="000000"/>
+                <w:sz w:val="28"/>
+                <w:szCs w:val="28"/>
+                <w:lang w:val="en-US" w:bidi="he-IL"/>
+              </w:rPr>
+              <w:t>-123.0965885</w:t>
+            </w:r>
+          </w:p>
+        </w:tc>
+      </w:tr>
+      <w:tr>
+        <w:trPr>
+          <w:trHeight w:val="380"/>
+        </w:trPr>
+        <w:tc>
+          <w:tcPr>
+            <w:tcW w:w="3145" w:type="dxa"/>
+            <w:noWrap/>
+            <w:hideMark/>
+          </w:tcPr>
+          <w:p>
+            <w:pPr>
+              <w:rPr>
+                <w:rFonts w:ascii="Calibri" w:eastAsia="Times New Roman" w:hAnsi="Calibri" w:cs="Calibri"/>
+                <w:b/>
+                <w:bCs/>
+                <w:color w:val="000000"/>
+                <w:lang w:val="en-US" w:bidi="he-IL"/>
+              </w:rPr>
+            </w:pPr>
+            <w:r>
+              <w:rPr>
+                <w:rFonts w:ascii="Calibri" w:eastAsia="Times New Roman" w:hAnsi="Calibri" w:cs="Calibri"/>
+                <w:b/>
+                <w:bCs/>
+                <w:color w:val="000000"/>
+                <w:lang w:val="en-US" w:bidi="he-IL"/>
+              </w:rPr>
+              <w:t xml:space="preserve">Oakridge </w:t>
+            </w:r>
+          </w:p>
+        </w:tc>
+        <w:tc>
+          <w:tcPr>
+            <w:tcW w:w="2255" w:type="dxa"/>
+            <w:noWrap/>
+            <w:hideMark/>
+          </w:tcPr>
+          <w:p>
+            <w:pPr>
+              <w:jc w:val="right"/>
+              <w:rPr>
+                <w:rFonts w:ascii="Calibri" w:eastAsia="Times New Roman" w:hAnsi="Calibri" w:cs="Calibri"/>
+                <w:color w:val="000000"/>
+                <w:lang w:val="en-US" w:bidi="he-IL"/>
+              </w:rPr>
+            </w:pPr>
+            <w:r>
+              <w:rPr>
+                <w:rFonts w:ascii="Calibri" w:eastAsia="Times New Roman" w:hAnsi="Calibri" w:cs="Calibri"/>
+                <w:color w:val="000000"/>
+                <w:lang w:val="en-US" w:bidi="he-IL"/>
+              </w:rPr>
+              <w:t>46515</w:t>
+            </w:r>
+          </w:p>
+        </w:tc>
+        <w:tc>
+          <w:tcPr>
+            <w:tcW w:w="1897" w:type="dxa"/>
+            <w:noWrap/>
+            <w:hideMark/>
+          </w:tcPr>
+          <w:p>
+            <w:pPr>
+              <w:jc w:val="right"/>
+              <w:rPr>
+                <w:rFonts w:ascii="Courier New" w:eastAsia="Times New Roman" w:hAnsi="Courier New" w:cs="Courier New"/>
+                <w:color w:val="000000"/>
+                <w:sz w:val="28"/>
+                <w:szCs w:val="28"/>
+                <w:lang w:val="en-US" w:bidi="he-IL"/>
+              </w:rPr>
+            </w:pPr>
+            <w:r>
+              <w:rPr>
+                <w:rFonts w:ascii="Courier New" w:eastAsia="Times New Roman" w:hAnsi="Courier New" w:cs="Courier New"/>
+                <w:color w:val="000000"/>
+                <w:sz w:val="28"/>
+                <w:szCs w:val="28"/>
+                <w:lang w:val="en-US" w:bidi="he-IL"/>
+              </w:rPr>
+              <w:t>49.2308288</w:t>
+            </w:r>
+          </w:p>
+        </w:tc>
+        <w:tc>
+          <w:tcPr>
+            <w:tcW w:w="2333" w:type="dxa"/>
+            <w:noWrap/>
+            <w:hideMark/>
+          </w:tcPr>
+          <w:p>
+            <w:pPr>
+              <w:jc w:val="right"/>
+              <w:rPr>
+                <w:rFonts w:ascii="Courier New" w:eastAsia="Times New Roman" w:hAnsi="Courier New" w:cs="Courier New"/>
+                <w:color w:val="000000"/>
+                <w:sz w:val="28"/>
+                <w:szCs w:val="28"/>
+                <w:lang w:val="en-US" w:bidi="he-IL"/>
+              </w:rPr>
+            </w:pPr>
+            <w:r>
+              <w:rPr>
+                <w:rFonts w:ascii="Courier New" w:eastAsia="Times New Roman" w:hAnsi="Courier New" w:cs="Courier New"/>
+                <w:color w:val="000000"/>
+                <w:sz w:val="28"/>
+                <w:szCs w:val="28"/>
+                <w:lang w:val="en-US" w:bidi="he-IL"/>
+              </w:rPr>
+              <w:t>-123.1311342</w:t>
+            </w:r>
+          </w:p>
+        </w:tc>
+      </w:tr>
+      <w:tr>
+        <w:trPr>
+          <w:trHeight w:val="380"/>
+        </w:trPr>
+        <w:tc>
+          <w:tcPr>
+            <w:tcW w:w="3145" w:type="dxa"/>
+            <w:noWrap/>
+            <w:hideMark/>
+          </w:tcPr>
+          <w:p>
+            <w:pPr>
+              <w:rPr>
+                <w:rFonts w:ascii="Calibri" w:eastAsia="Times New Roman" w:hAnsi="Calibri" w:cs="Calibri"/>
+                <w:b/>
+                <w:bCs/>
+                <w:color w:val="000000"/>
+                <w:lang w:val="en-US" w:bidi="he-IL"/>
+              </w:rPr>
+            </w:pPr>
+            <w:r>
+              <w:rPr>
+                <w:rFonts w:ascii="Calibri" w:eastAsia="Times New Roman" w:hAnsi="Calibri" w:cs="Calibri"/>
+                <w:b/>
+                <w:bCs/>
+                <w:color w:val="000000"/>
+                <w:lang w:val="en-US" w:bidi="he-IL"/>
+              </w:rPr>
+              <w:t xml:space="preserve">Renfrew-Collingwood </w:t>
+            </w:r>
+          </w:p>
+        </w:tc>
+        <w:tc>
+          <w:tcPr>
+            <w:tcW w:w="2255" w:type="dxa"/>
+            <w:noWrap/>
+            <w:hideMark/>
+          </w:tcPr>
+          <w:p>
+            <w:pPr>
+              <w:jc w:val="right"/>
+              <w:rPr>
+                <w:rFonts w:ascii="Calibri" w:eastAsia="Times New Roman" w:hAnsi="Calibri" w:cs="Calibri"/>
+                <w:color w:val="000000"/>
+                <w:lang w:val="en-US" w:bidi="he-IL"/>
+              </w:rPr>
+            </w:pPr>
+            <w:r>
+              <w:rPr>
+                <w:rFonts w:ascii="Calibri" w:eastAsia="Times New Roman" w:hAnsi="Calibri" w:cs="Calibri"/>
+                <w:color w:val="000000"/>
+                <w:lang w:val="en-US" w:bidi="he-IL"/>
+              </w:rPr>
+              <w:t>33360</w:t>
+            </w:r>
+          </w:p>
+        </w:tc>
+        <w:tc>
+          <w:tcPr>
+            <w:tcW w:w="1897" w:type="dxa"/>
+            <w:noWrap/>
+            <w:hideMark/>
+          </w:tcPr>
+          <w:p>
+            <w:pPr>
+              <w:jc w:val="right"/>
+              <w:rPr>
+                <w:rFonts w:ascii="Courier New" w:eastAsia="Times New Roman" w:hAnsi="Courier New" w:cs="Courier New"/>
+                <w:color w:val="000000"/>
+                <w:sz w:val="28"/>
+                <w:szCs w:val="28"/>
+                <w:lang w:val="en-US" w:bidi="he-IL"/>
+              </w:rPr>
+            </w:pPr>
+            <w:r>
+              <w:rPr>
+                <w:rFonts w:ascii="Courier New" w:eastAsia="Times New Roman" w:hAnsi="Courier New" w:cs="Courier New"/>
+                <w:color w:val="000000"/>
+                <w:sz w:val="28"/>
+                <w:szCs w:val="28"/>
+                <w:lang w:val="en-US" w:bidi="he-IL"/>
+              </w:rPr>
+              <w:t>49.2420242</w:t>
+            </w:r>
+          </w:p>
+        </w:tc>
+        <w:tc>
+          <w:tcPr>
+            <w:tcW w:w="2333" w:type="dxa"/>
+            <w:noWrap/>
+            <w:hideMark/>
+          </w:tcPr>
+          <w:p>
+            <w:pPr>
+              <w:jc w:val="right"/>
+              <w:rPr>
+                <w:rFonts w:ascii="Courier New" w:eastAsia="Times New Roman" w:hAnsi="Courier New" w:cs="Courier New"/>
+                <w:color w:val="000000"/>
+                <w:sz w:val="28"/>
+                <w:szCs w:val="28"/>
+                <w:lang w:val="en-US" w:bidi="he-IL"/>
+              </w:rPr>
+            </w:pPr>
+            <w:r>
+              <w:rPr>
+                <w:rFonts w:ascii="Courier New" w:eastAsia="Times New Roman" w:hAnsi="Courier New" w:cs="Courier New"/>
+                <w:color w:val="000000"/>
+                <w:sz w:val="28"/>
+                <w:szCs w:val="28"/>
+                <w:lang w:val="en-US" w:bidi="he-IL"/>
+              </w:rPr>
+              <w:t>-123.0576794</w:t>
+            </w:r>
+          </w:p>
+        </w:tc>
+      </w:tr>
+      <w:tr>
+        <w:trPr>
+          <w:trHeight w:val="380"/>
+        </w:trPr>
+        <w:tc>
+          <w:tcPr>
+            <w:tcW w:w="3145" w:type="dxa"/>
+            <w:noWrap/>
+            <w:hideMark/>
+          </w:tcPr>
+          <w:p>
+            <w:pPr>
+              <w:rPr>
+                <w:rFonts w:ascii="Calibri" w:eastAsia="Times New Roman" w:hAnsi="Calibri" w:cs="Calibri"/>
+                <w:b/>
+                <w:bCs/>
+                <w:color w:val="000000"/>
+                <w:lang w:val="en-US" w:bidi="he-IL"/>
+              </w:rPr>
+            </w:pPr>
+            <w:r>
+              <w:rPr>
+                <w:rFonts w:ascii="Calibri" w:eastAsia="Times New Roman" w:hAnsi="Calibri" w:cs="Calibri"/>
+                <w:b/>
+                <w:bCs/>
+                <w:color w:val="000000"/>
+                <w:lang w:val="en-US" w:bidi="he-IL"/>
+              </w:rPr>
+              <w:t xml:space="preserve">Riley Park </w:t>
+            </w:r>
+          </w:p>
+        </w:tc>
+        <w:tc>
+          <w:tcPr>
+            <w:tcW w:w="2255" w:type="dxa"/>
+            <w:noWrap/>
+            <w:hideMark/>
+          </w:tcPr>
+          <w:p>
+            <w:pPr>
+              <w:jc w:val="right"/>
+              <w:rPr>
+                <w:rFonts w:ascii="Calibri" w:eastAsia="Times New Roman" w:hAnsi="Calibri" w:cs="Calibri"/>
+                <w:color w:val="000000"/>
+                <w:lang w:val="en-US" w:bidi="he-IL"/>
+              </w:rPr>
+            </w:pPr>
+            <w:r>
+              <w:rPr>
+                <w:rFonts w:ascii="Calibri" w:eastAsia="Times New Roman" w:hAnsi="Calibri" w:cs="Calibri"/>
+                <w:color w:val="000000"/>
+                <w:lang w:val="en-US" w:bidi="he-IL"/>
+              </w:rPr>
+              <w:t>53060</w:t>
+            </w:r>
+          </w:p>
+        </w:tc>
+        <w:tc>
+          <w:tcPr>
+            <w:tcW w:w="1897" w:type="dxa"/>
+            <w:noWrap/>
+            <w:hideMark/>
+          </w:tcPr>
+          <w:p>
+            <w:pPr>
+              <w:jc w:val="right"/>
+              <w:rPr>
+                <w:rFonts w:ascii="Courier New" w:eastAsia="Times New Roman" w:hAnsi="Courier New" w:cs="Courier New"/>
+                <w:color w:val="000000"/>
+                <w:sz w:val="28"/>
+                <w:szCs w:val="28"/>
+                <w:lang w:val="en-US" w:bidi="he-IL"/>
+              </w:rPr>
+            </w:pPr>
+            <w:r>
+              <w:rPr>
+                <w:rFonts w:ascii="Courier New" w:eastAsia="Times New Roman" w:hAnsi="Courier New" w:cs="Courier New"/>
+                <w:color w:val="000000"/>
+                <w:sz w:val="28"/>
+                <w:szCs w:val="28"/>
+                <w:lang w:val="en-US" w:bidi="he-IL"/>
+              </w:rPr>
+              <w:t>49.2474381</w:t>
+            </w:r>
+          </w:p>
+        </w:tc>
+        <w:tc>
+          <w:tcPr>
+            <w:tcW w:w="2333" w:type="dxa"/>
+            <w:noWrap/>
+            <w:hideMark/>
+          </w:tcPr>
+          <w:p>
+            <w:pPr>
+              <w:jc w:val="right"/>
+              <w:rPr>
+                <w:rFonts w:ascii="Courier New" w:eastAsia="Times New Roman" w:hAnsi="Courier New" w:cs="Courier New"/>
+                <w:color w:val="000000"/>
+                <w:sz w:val="28"/>
+                <w:szCs w:val="28"/>
+                <w:lang w:val="en-US" w:bidi="he-IL"/>
+              </w:rPr>
+            </w:pPr>
+            <w:r>
+              <w:rPr>
+                <w:rFonts w:ascii="Courier New" w:eastAsia="Times New Roman" w:hAnsi="Courier New" w:cs="Courier New"/>
+                <w:color w:val="000000"/>
+                <w:sz w:val="28"/>
+                <w:szCs w:val="28"/>
+                <w:lang w:val="en-US" w:bidi="he-IL"/>
+              </w:rPr>
+              <w:t>-123.1029664</w:t>
+            </w:r>
+          </w:p>
+        </w:tc>
+      </w:tr>
+      <w:tr>
+        <w:trPr>
+          <w:trHeight w:val="380"/>
+        </w:trPr>
+        <w:tc>
+          <w:tcPr>
+            <w:tcW w:w="3145" w:type="dxa"/>
+            <w:noWrap/>
+            <w:hideMark/>
+          </w:tcPr>
+          <w:p>
+            <w:pPr>
+              <w:rPr>
+                <w:rFonts w:ascii="Calibri" w:eastAsia="Times New Roman" w:hAnsi="Calibri" w:cs="Calibri"/>
+                <w:b/>
+                <w:bCs/>
+                <w:color w:val="000000"/>
+                <w:lang w:val="en-US" w:bidi="he-IL"/>
+              </w:rPr>
+            </w:pPr>
+            <w:r>
+              <w:rPr>
+                <w:rFonts w:ascii="Calibri" w:eastAsia="Times New Roman" w:hAnsi="Calibri" w:cs="Calibri"/>
+                <w:b/>
+                <w:bCs/>
+                <w:color w:val="000000"/>
+                <w:lang w:val="en-US" w:bidi="he-IL"/>
+              </w:rPr>
+              <w:t xml:space="preserve">Shaughnessy </w:t>
+            </w:r>
+          </w:p>
+        </w:tc>
+        <w:tc>
+          <w:tcPr>
+            <w:tcW w:w="2255" w:type="dxa"/>
+            <w:noWrap/>
+            <w:hideMark/>
+          </w:tcPr>
+          <w:p>
+            <w:pPr>
+              <w:jc w:val="right"/>
+              <w:rPr>
+                <w:rFonts w:ascii="Calibri" w:eastAsia="Times New Roman" w:hAnsi="Calibri" w:cs="Calibri"/>
+                <w:color w:val="000000"/>
+                <w:lang w:val="en-US" w:bidi="he-IL"/>
+              </w:rPr>
+            </w:pPr>
+            <w:r>
+              <w:rPr>
+                <w:rFonts w:ascii="Calibri" w:eastAsia="Times New Roman" w:hAnsi="Calibri" w:cs="Calibri"/>
+                <w:color w:val="000000"/>
+                <w:lang w:val="en-US" w:bidi="he-IL"/>
+              </w:rPr>
+              <w:t>118668</w:t>
+            </w:r>
+          </w:p>
+        </w:tc>
+        <w:tc>
+          <w:tcPr>
+            <w:tcW w:w="1897" w:type="dxa"/>
+            <w:noWrap/>
+            <w:hideMark/>
+          </w:tcPr>
+          <w:p>
+            <w:pPr>
+              <w:jc w:val="right"/>
+              <w:rPr>
+                <w:rFonts w:ascii="Courier New" w:eastAsia="Times New Roman" w:hAnsi="Courier New" w:cs="Courier New"/>
+                <w:color w:val="000000"/>
+                <w:sz w:val="28"/>
+                <w:szCs w:val="28"/>
+                <w:lang w:val="en-US" w:bidi="he-IL"/>
+              </w:rPr>
+            </w:pPr>
+            <w:r>
+              <w:rPr>
+                <w:rFonts w:ascii="Courier New" w:eastAsia="Times New Roman" w:hAnsi="Courier New" w:cs="Courier New"/>
+                <w:color w:val="000000"/>
+                <w:sz w:val="28"/>
+                <w:szCs w:val="28"/>
+                <w:lang w:val="en-US" w:bidi="he-IL"/>
+              </w:rPr>
+              <w:t>49.8537374</w:t>
+            </w:r>
+          </w:p>
+        </w:tc>
+        <w:tc>
+          <w:tcPr>
+            <w:tcW w:w="2333" w:type="dxa"/>
+            <w:noWrap/>
+            <w:hideMark/>
+          </w:tcPr>
+          <w:p>
+            <w:pPr>
+              <w:jc w:val="right"/>
+              <w:rPr>
+                <w:rFonts w:ascii="Courier New" w:eastAsia="Times New Roman" w:hAnsi="Courier New" w:cs="Courier New"/>
+                <w:color w:val="000000"/>
+                <w:sz w:val="28"/>
+                <w:szCs w:val="28"/>
+                <w:lang w:val="en-US" w:bidi="he-IL"/>
+              </w:rPr>
+            </w:pPr>
+            <w:r>
+              <w:rPr>
+                <w:rFonts w:ascii="Courier New" w:eastAsia="Times New Roman" w:hAnsi="Courier New" w:cs="Courier New"/>
+                <w:color w:val="000000"/>
+                <w:sz w:val="28"/>
+                <w:szCs w:val="28"/>
+                <w:lang w:val="en-US" w:bidi="he-IL"/>
+              </w:rPr>
+              <w:t>-112.8417925</w:t>
+            </w:r>
+          </w:p>
+        </w:tc>
+      </w:tr>
+      <w:tr>
+        <w:trPr>
+          <w:trHeight w:val="380"/>
+        </w:trPr>
+        <w:tc>
+          <w:tcPr>
+            <w:tcW w:w="3145" w:type="dxa"/>
+            <w:noWrap/>
+            <w:hideMark/>
+          </w:tcPr>
+          <w:p>
+            <w:pPr>
+              <w:rPr>
+                <w:rFonts w:ascii="Calibri" w:eastAsia="Times New Roman" w:hAnsi="Calibri" w:cs="Calibri"/>
+                <w:b/>
+                <w:bCs/>
+                <w:color w:val="000000"/>
+                <w:lang w:val="en-US" w:bidi="he-IL"/>
+              </w:rPr>
+            </w:pPr>
+            <w:r>
+              <w:rPr>
+                <w:rFonts w:ascii="Calibri" w:eastAsia="Times New Roman" w:hAnsi="Calibri" w:cs="Calibri"/>
+                <w:b/>
+                <w:bCs/>
+                <w:color w:val="000000"/>
+                <w:lang w:val="en-US" w:bidi="he-IL"/>
+              </w:rPr>
+              <w:t xml:space="preserve">South </w:t>
+            </w:r>
+            <w:proofErr w:type="spellStart"/>
+            <w:r>
+              <w:rPr>
+                <w:rFonts w:ascii="Calibri" w:eastAsia="Times New Roman" w:hAnsi="Calibri" w:cs="Calibri"/>
+                <w:b/>
+                <w:bCs/>
+                <w:color w:val="000000"/>
+                <w:lang w:val="en-US" w:bidi="he-IL"/>
+              </w:rPr>
+              <w:t>Cambie</w:t>
+            </w:r>
+            <w:proofErr w:type="spellEnd"/>
+            <w:r>
+              <w:rPr>
+                <w:rFonts w:ascii="Calibri" w:eastAsia="Times New Roman" w:hAnsi="Calibri" w:cs="Calibri"/>
+                <w:b/>
+                <w:bCs/>
+                <w:color w:val="000000"/>
+                <w:lang w:val="en-US" w:bidi="he-IL"/>
+              </w:rPr>
+              <w:t xml:space="preserve"> </w:t>
+            </w:r>
+          </w:p>
+        </w:tc>
+        <w:tc>
+          <w:tcPr>
+            <w:tcW w:w="2255" w:type="dxa"/>
+            <w:noWrap/>
+            <w:hideMark/>
+          </w:tcPr>
+          <w:p>
+            <w:pPr>
+              <w:jc w:val="right"/>
+              <w:rPr>
+                <w:rFonts w:ascii="Calibri" w:eastAsia="Times New Roman" w:hAnsi="Calibri" w:cs="Calibri"/>
+                <w:color w:val="000000"/>
+                <w:lang w:val="en-US" w:bidi="he-IL"/>
+              </w:rPr>
+            </w:pPr>
+            <w:r>
+              <w:rPr>
+                <w:rFonts w:ascii="Calibri" w:eastAsia="Times New Roman" w:hAnsi="Calibri" w:cs="Calibri"/>
+                <w:color w:val="000000"/>
+                <w:lang w:val="en-US" w:bidi="he-IL"/>
+              </w:rPr>
+              <w:t>65459</w:t>
+            </w:r>
+          </w:p>
+        </w:tc>
+        <w:tc>
+          <w:tcPr>
+            <w:tcW w:w="1897" w:type="dxa"/>
+            <w:noWrap/>
+            <w:hideMark/>
+          </w:tcPr>
+          <w:p>
+            <w:pPr>
+              <w:jc w:val="right"/>
+              <w:rPr>
+                <w:rFonts w:ascii="Courier New" w:eastAsia="Times New Roman" w:hAnsi="Courier New" w:cs="Courier New"/>
+                <w:color w:val="000000"/>
+                <w:sz w:val="28"/>
+                <w:szCs w:val="28"/>
+                <w:lang w:val="en-US" w:bidi="he-IL"/>
+              </w:rPr>
+            </w:pPr>
+            <w:r>
+              <w:rPr>
+                <w:rFonts w:ascii="Courier New" w:eastAsia="Times New Roman" w:hAnsi="Courier New" w:cs="Courier New"/>
+                <w:color w:val="000000"/>
+                <w:sz w:val="28"/>
+                <w:szCs w:val="28"/>
+                <w:lang w:val="en-US" w:bidi="he-IL"/>
+              </w:rPr>
+              <w:t>49.2466847</w:t>
+            </w:r>
+          </w:p>
+        </w:tc>
+        <w:tc>
+          <w:tcPr>
+            <w:tcW w:w="2333" w:type="dxa"/>
+            <w:noWrap/>
+            <w:hideMark/>
+          </w:tcPr>
+          <w:p>
+            <w:pPr>
+              <w:jc w:val="right"/>
+              <w:rPr>
+                <w:rFonts w:ascii="Courier New" w:eastAsia="Times New Roman" w:hAnsi="Courier New" w:cs="Courier New"/>
+                <w:color w:val="000000"/>
+                <w:sz w:val="28"/>
+                <w:szCs w:val="28"/>
+                <w:lang w:val="en-US" w:bidi="he-IL"/>
+              </w:rPr>
+            </w:pPr>
+            <w:r>
+              <w:rPr>
+                <w:rFonts w:ascii="Courier New" w:eastAsia="Times New Roman" w:hAnsi="Courier New" w:cs="Courier New"/>
+                <w:color w:val="000000"/>
+                <w:sz w:val="28"/>
+                <w:szCs w:val="28"/>
+                <w:lang w:val="en-US" w:bidi="he-IL"/>
+              </w:rPr>
+              <w:t>-123.120915</w:t>
+            </w:r>
+          </w:p>
+        </w:tc>
+      </w:tr>
+      <w:tr>
+        <w:trPr>
+          <w:trHeight w:val="380"/>
+        </w:trPr>
+        <w:tc>
+          <w:tcPr>
+            <w:tcW w:w="3145" w:type="dxa"/>
+            <w:noWrap/>
+            <w:hideMark/>
+          </w:tcPr>
+          <w:p>
+            <w:pPr>
+              <w:rPr>
+                <w:rFonts w:ascii="Calibri" w:eastAsia="Times New Roman" w:hAnsi="Calibri" w:cs="Calibri"/>
+                <w:b/>
+                <w:bCs/>
+                <w:color w:val="000000"/>
+                <w:lang w:val="en-US" w:bidi="he-IL"/>
+              </w:rPr>
+            </w:pPr>
+            <w:proofErr w:type="spellStart"/>
+            <w:r>
+              <w:rPr>
+                <w:rFonts w:ascii="Calibri" w:eastAsia="Times New Roman" w:hAnsi="Calibri" w:cs="Calibri"/>
+                <w:b/>
+                <w:bCs/>
+                <w:color w:val="000000"/>
+                <w:lang w:val="en-US" w:bidi="he-IL"/>
+              </w:rPr>
+              <w:t>Strathcona</w:t>
+            </w:r>
+            <w:proofErr w:type="spellEnd"/>
+            <w:r>
+              <w:rPr>
+                <w:rFonts w:ascii="Calibri" w:eastAsia="Times New Roman" w:hAnsi="Calibri" w:cs="Calibri"/>
+                <w:b/>
+                <w:bCs/>
+                <w:color w:val="000000"/>
+                <w:lang w:val="en-US" w:bidi="he-IL"/>
+              </w:rPr>
+              <w:t xml:space="preserve"> </w:t>
+            </w:r>
+          </w:p>
+        </w:tc>
+        <w:tc>
+          <w:tcPr>
+            <w:tcW w:w="2255" w:type="dxa"/>
+            <w:noWrap/>
+            <w:hideMark/>
+          </w:tcPr>
+          <w:p>
+            <w:pPr>
+              <w:jc w:val="right"/>
+              <w:rPr>
+                <w:rFonts w:ascii="Calibri" w:eastAsia="Times New Roman" w:hAnsi="Calibri" w:cs="Calibri"/>
+                <w:color w:val="000000"/>
+                <w:lang w:val="en-US" w:bidi="he-IL"/>
+              </w:rPr>
+            </w:pPr>
+            <w:r>
+              <w:rPr>
+                <w:rFonts w:ascii="Calibri" w:eastAsia="Times New Roman" w:hAnsi="Calibri" w:cs="Calibri"/>
+                <w:color w:val="000000"/>
+                <w:lang w:val="en-US" w:bidi="he-IL"/>
+              </w:rPr>
+              <w:t>31534</w:t>
+            </w:r>
+          </w:p>
+        </w:tc>
+        <w:tc>
+          <w:tcPr>
+            <w:tcW w:w="1897" w:type="dxa"/>
+            <w:noWrap/>
+            <w:hideMark/>
+          </w:tcPr>
+          <w:p>
+            <w:pPr>
+              <w:jc w:val="right"/>
+              <w:rPr>
+                <w:rFonts w:ascii="Courier New" w:eastAsia="Times New Roman" w:hAnsi="Courier New" w:cs="Courier New"/>
+                <w:color w:val="000000"/>
+                <w:sz w:val="28"/>
+                <w:szCs w:val="28"/>
+                <w:lang w:val="en-US" w:bidi="he-IL"/>
+              </w:rPr>
+            </w:pPr>
+            <w:r>
+              <w:rPr>
+                <w:rFonts w:ascii="Courier New" w:eastAsia="Times New Roman" w:hAnsi="Courier New" w:cs="Courier New"/>
+                <w:color w:val="000000"/>
+                <w:sz w:val="28"/>
+                <w:szCs w:val="28"/>
+                <w:lang w:val="en-US" w:bidi="he-IL"/>
+              </w:rPr>
+              <w:t>49.279554</w:t>
+            </w:r>
+          </w:p>
+        </w:tc>
+        <w:tc>
+          <w:tcPr>
+            <w:tcW w:w="2333" w:type="dxa"/>
+            <w:noWrap/>
+            <w:hideMark/>
+          </w:tcPr>
+          <w:p>
+            <w:pPr>
+              <w:jc w:val="right"/>
+              <w:rPr>
+                <w:rFonts w:ascii="Courier New" w:eastAsia="Times New Roman" w:hAnsi="Courier New" w:cs="Courier New"/>
+                <w:color w:val="000000"/>
+                <w:sz w:val="28"/>
+                <w:szCs w:val="28"/>
+                <w:lang w:val="en-US" w:bidi="he-IL"/>
+              </w:rPr>
+            </w:pPr>
+            <w:r>
+              <w:rPr>
+                <w:rFonts w:ascii="Courier New" w:eastAsia="Times New Roman" w:hAnsi="Courier New" w:cs="Courier New"/>
+                <w:color w:val="000000"/>
+                <w:sz w:val="28"/>
+                <w:szCs w:val="28"/>
+                <w:lang w:val="en-US" w:bidi="he-IL"/>
+              </w:rPr>
+              <w:t>-123.0899788</w:t>
+            </w:r>
+          </w:p>
+        </w:tc>
+      </w:tr>
+      <w:tr>
+        <w:trPr>
+          <w:trHeight w:val="380"/>
+        </w:trPr>
+        <w:tc>
+          <w:tcPr>
+            <w:tcW w:w="3145" w:type="dxa"/>
+            <w:noWrap/>
+            <w:hideMark/>
+          </w:tcPr>
+          <w:p>
+            <w:pPr>
+              <w:rPr>
+                <w:rFonts w:ascii="Calibri" w:eastAsia="Times New Roman" w:hAnsi="Calibri" w:cs="Calibri"/>
+                <w:b/>
+                <w:bCs/>
+                <w:color w:val="000000"/>
+                <w:lang w:val="en-US" w:bidi="he-IL"/>
+              </w:rPr>
+            </w:pPr>
+            <w:r>
+              <w:rPr>
+                <w:rFonts w:ascii="Calibri" w:eastAsia="Times New Roman" w:hAnsi="Calibri" w:cs="Calibri"/>
+                <w:b/>
+                <w:bCs/>
+                <w:color w:val="000000"/>
+                <w:lang w:val="en-US" w:bidi="he-IL"/>
+              </w:rPr>
+              <w:t xml:space="preserve">Sunset </w:t>
+            </w:r>
+          </w:p>
+        </w:tc>
+        <w:tc>
+          <w:tcPr>
+            <w:tcW w:w="2255" w:type="dxa"/>
+            <w:noWrap/>
+            <w:hideMark/>
+          </w:tcPr>
+          <w:p>
+            <w:pPr>
+              <w:jc w:val="right"/>
+              <w:rPr>
+                <w:rFonts w:ascii="Calibri" w:eastAsia="Times New Roman" w:hAnsi="Calibri" w:cs="Calibri"/>
+                <w:color w:val="000000"/>
+                <w:lang w:val="en-US" w:bidi="he-IL"/>
+              </w:rPr>
+            </w:pPr>
+            <w:r>
+              <w:rPr>
+                <w:rFonts w:ascii="Calibri" w:eastAsia="Times New Roman" w:hAnsi="Calibri" w:cs="Calibri"/>
+                <w:color w:val="000000"/>
+                <w:lang w:val="en-US" w:bidi="he-IL"/>
+              </w:rPr>
+              <w:t>34212</w:t>
+            </w:r>
+          </w:p>
+        </w:tc>
+        <w:tc>
+          <w:tcPr>
+            <w:tcW w:w="1897" w:type="dxa"/>
+            <w:noWrap/>
+            <w:hideMark/>
+          </w:tcPr>
+          <w:p>
+            <w:pPr>
+              <w:jc w:val="right"/>
+              <w:rPr>
+                <w:rFonts w:ascii="Courier New" w:eastAsia="Times New Roman" w:hAnsi="Courier New" w:cs="Courier New"/>
+                <w:color w:val="000000"/>
+                <w:sz w:val="28"/>
+                <w:szCs w:val="28"/>
+                <w:lang w:val="en-US" w:bidi="he-IL"/>
+              </w:rPr>
+            </w:pPr>
+            <w:r>
+              <w:rPr>
+                <w:rFonts w:ascii="Courier New" w:eastAsia="Times New Roman" w:hAnsi="Courier New" w:cs="Courier New"/>
+                <w:color w:val="000000"/>
+                <w:sz w:val="28"/>
+                <w:szCs w:val="28"/>
+                <w:lang w:val="en-US" w:bidi="he-IL"/>
+              </w:rPr>
+              <w:t>49.2195929</w:t>
+            </w:r>
+          </w:p>
+        </w:tc>
+        <w:tc>
+          <w:tcPr>
+            <w:tcW w:w="2333" w:type="dxa"/>
+            <w:noWrap/>
+            <w:hideMark/>
+          </w:tcPr>
+          <w:p>
+            <w:pPr>
+              <w:jc w:val="right"/>
+              <w:rPr>
+                <w:rFonts w:ascii="Courier New" w:eastAsia="Times New Roman" w:hAnsi="Courier New" w:cs="Courier New"/>
+                <w:color w:val="000000"/>
+                <w:sz w:val="28"/>
+                <w:szCs w:val="28"/>
+                <w:lang w:val="en-US" w:bidi="he-IL"/>
+              </w:rPr>
+            </w:pPr>
+            <w:r>
+              <w:rPr>
+                <w:rFonts w:ascii="Courier New" w:eastAsia="Times New Roman" w:hAnsi="Courier New" w:cs="Courier New"/>
+                <w:color w:val="000000"/>
+                <w:sz w:val="28"/>
+                <w:szCs w:val="28"/>
+                <w:lang w:val="en-US" w:bidi="he-IL"/>
+              </w:rPr>
+              <w:t>-123.0902386</w:t>
+            </w:r>
+          </w:p>
+        </w:tc>
+      </w:tr>
+      <w:tr>
+        <w:trPr>
+          <w:trHeight w:val="380"/>
+        </w:trPr>
+        <w:tc>
+          <w:tcPr>
+            <w:tcW w:w="3145" w:type="dxa"/>
+            <w:noWrap/>
+            <w:hideMark/>
+          </w:tcPr>
+          <w:p>
+            <w:pPr>
+              <w:rPr>
+                <w:rFonts w:ascii="Calibri" w:eastAsia="Times New Roman" w:hAnsi="Calibri" w:cs="Calibri"/>
+                <w:b/>
+                <w:bCs/>
+                <w:color w:val="000000"/>
+                <w:lang w:val="en-US" w:bidi="he-IL"/>
+              </w:rPr>
+            </w:pPr>
+            <w:r>
+              <w:rPr>
+                <w:rFonts w:ascii="Calibri" w:eastAsia="Times New Roman" w:hAnsi="Calibri" w:cs="Calibri"/>
+                <w:b/>
+                <w:bCs/>
+                <w:color w:val="000000"/>
+                <w:lang w:val="en-US" w:bidi="he-IL"/>
+              </w:rPr>
+              <w:t>Victoria-</w:t>
+            </w:r>
+            <w:proofErr w:type="spellStart"/>
+            <w:r>
+              <w:rPr>
+                <w:rFonts w:ascii="Calibri" w:eastAsia="Times New Roman" w:hAnsi="Calibri" w:cs="Calibri"/>
+                <w:b/>
+                <w:bCs/>
+                <w:color w:val="000000"/>
+                <w:lang w:val="en-US" w:bidi="he-IL"/>
+              </w:rPr>
+              <w:t>Fraserview</w:t>
+            </w:r>
+            <w:proofErr w:type="spellEnd"/>
+          </w:p>
+        </w:tc>
+        <w:tc>
+          <w:tcPr>
+            <w:tcW w:w="2255" w:type="dxa"/>
+            <w:noWrap/>
+            <w:hideMark/>
+          </w:tcPr>
+          <w:p>
+            <w:pPr>
+              <w:jc w:val="right"/>
+              <w:rPr>
+                <w:rFonts w:ascii="Calibri" w:eastAsia="Times New Roman" w:hAnsi="Calibri" w:cs="Calibri"/>
+                <w:color w:val="000000"/>
+                <w:lang w:val="en-US" w:bidi="he-IL"/>
+              </w:rPr>
+            </w:pPr>
+            <w:r>
+              <w:rPr>
+                <w:rFonts w:ascii="Calibri" w:eastAsia="Times New Roman" w:hAnsi="Calibri" w:cs="Calibri"/>
+                <w:color w:val="000000"/>
+                <w:lang w:val="en-US" w:bidi="he-IL"/>
+              </w:rPr>
+              <w:t>34298</w:t>
+            </w:r>
+          </w:p>
+        </w:tc>
+        <w:tc>
+          <w:tcPr>
+            <w:tcW w:w="1897" w:type="dxa"/>
+            <w:noWrap/>
+            <w:hideMark/>
+          </w:tcPr>
+          <w:p>
+            <w:pPr>
+              <w:jc w:val="right"/>
+              <w:rPr>
+                <w:rFonts w:ascii="Courier New" w:eastAsia="Times New Roman" w:hAnsi="Courier New" w:cs="Courier New"/>
+                <w:color w:val="000000"/>
+                <w:sz w:val="28"/>
+                <w:szCs w:val="28"/>
+                <w:lang w:val="en-US" w:bidi="he-IL"/>
+              </w:rPr>
+            </w:pPr>
+            <w:r>
+              <w:rPr>
+                <w:rFonts w:ascii="Courier New" w:eastAsia="Times New Roman" w:hAnsi="Courier New" w:cs="Courier New"/>
+                <w:color w:val="000000"/>
+                <w:sz w:val="28"/>
+                <w:szCs w:val="28"/>
+                <w:lang w:val="en-US" w:bidi="he-IL"/>
+              </w:rPr>
+              <w:t>49.2184156</w:t>
+            </w:r>
+          </w:p>
+        </w:tc>
+        <w:tc>
+          <w:tcPr>
+            <w:tcW w:w="2333" w:type="dxa"/>
+            <w:noWrap/>
+            <w:hideMark/>
+          </w:tcPr>
+          <w:p>
+            <w:pPr>
+              <w:jc w:val="right"/>
+              <w:rPr>
+                <w:rFonts w:ascii="Courier New" w:eastAsia="Times New Roman" w:hAnsi="Courier New" w:cs="Courier New"/>
+                <w:color w:val="000000"/>
+                <w:sz w:val="28"/>
+                <w:szCs w:val="28"/>
+                <w:lang w:val="en-US" w:bidi="he-IL"/>
+              </w:rPr>
+            </w:pPr>
+            <w:r>
+              <w:rPr>
+                <w:rFonts w:ascii="Courier New" w:eastAsia="Times New Roman" w:hAnsi="Courier New" w:cs="Courier New"/>
+                <w:color w:val="000000"/>
+                <w:sz w:val="28"/>
+                <w:szCs w:val="28"/>
+                <w:lang w:val="en-US" w:bidi="he-IL"/>
+              </w:rPr>
+              <w:t>-123.0732871</w:t>
+            </w:r>
+          </w:p>
+        </w:tc>
+      </w:tr>
+      <w:tr>
+        <w:trPr>
+          <w:trHeight w:val="380"/>
+        </w:trPr>
+        <w:tc>
+          <w:tcPr>
+            <w:tcW w:w="3145" w:type="dxa"/>
+            <w:noWrap/>
+            <w:hideMark/>
+          </w:tcPr>
+          <w:p>
+            <w:pPr>
+              <w:rPr>
+                <w:rFonts w:ascii="Calibri" w:eastAsia="Times New Roman" w:hAnsi="Calibri" w:cs="Calibri"/>
+                <w:b/>
+                <w:bCs/>
+                <w:color w:val="000000"/>
+                <w:lang w:val="en-US" w:bidi="he-IL"/>
+              </w:rPr>
+            </w:pPr>
+            <w:r>
+              <w:rPr>
+                <w:rFonts w:ascii="Calibri" w:eastAsia="Times New Roman" w:hAnsi="Calibri" w:cs="Calibri"/>
+                <w:b/>
+                <w:bCs/>
+                <w:color w:val="000000"/>
+                <w:lang w:val="en-US" w:bidi="he-IL"/>
+              </w:rPr>
+              <w:t xml:space="preserve">West End </w:t>
+            </w:r>
+          </w:p>
+        </w:tc>
+        <w:tc>
+          <w:tcPr>
+            <w:tcW w:w="2255" w:type="dxa"/>
+            <w:noWrap/>
+            <w:hideMark/>
+          </w:tcPr>
+          <w:p>
+            <w:pPr>
+              <w:jc w:val="right"/>
+              <w:rPr>
+                <w:rFonts w:ascii="Calibri" w:eastAsia="Times New Roman" w:hAnsi="Calibri" w:cs="Calibri"/>
+                <w:color w:val="000000"/>
+                <w:lang w:val="en-US" w:bidi="he-IL"/>
+              </w:rPr>
+            </w:pPr>
+            <w:r>
+              <w:rPr>
+                <w:rFonts w:ascii="Calibri" w:eastAsia="Times New Roman" w:hAnsi="Calibri" w:cs="Calibri"/>
+                <w:color w:val="000000"/>
+                <w:lang w:val="en-US" w:bidi="he-IL"/>
+              </w:rPr>
+              <w:t>47253</w:t>
+            </w:r>
+          </w:p>
+        </w:tc>
+        <w:tc>
+          <w:tcPr>
+            <w:tcW w:w="1897" w:type="dxa"/>
+            <w:noWrap/>
+            <w:hideMark/>
+          </w:tcPr>
+          <w:p>
+            <w:pPr>
+              <w:jc w:val="right"/>
+              <w:rPr>
+                <w:rFonts w:ascii="Courier New" w:eastAsia="Times New Roman" w:hAnsi="Courier New" w:cs="Courier New"/>
+                <w:color w:val="000000"/>
+                <w:sz w:val="28"/>
+                <w:szCs w:val="28"/>
+                <w:lang w:val="en-US" w:bidi="he-IL"/>
+              </w:rPr>
+            </w:pPr>
+            <w:r>
+              <w:rPr>
+                <w:rFonts w:ascii="Courier New" w:eastAsia="Times New Roman" w:hAnsi="Courier New" w:cs="Courier New"/>
+                <w:color w:val="000000"/>
+                <w:sz w:val="28"/>
+                <w:szCs w:val="28"/>
+                <w:lang w:val="en-US" w:bidi="he-IL"/>
+              </w:rPr>
+              <w:t>49.2841308</w:t>
+            </w:r>
+          </w:p>
+        </w:tc>
+        <w:tc>
+          <w:tcPr>
+            <w:tcW w:w="2333" w:type="dxa"/>
+            <w:noWrap/>
+            <w:hideMark/>
+          </w:tcPr>
+          <w:p>
+            <w:pPr>
+              <w:jc w:val="right"/>
+              <w:rPr>
+                <w:rFonts w:ascii="Courier New" w:eastAsia="Times New Roman" w:hAnsi="Courier New" w:cs="Courier New"/>
+                <w:color w:val="000000"/>
+                <w:sz w:val="28"/>
+                <w:szCs w:val="28"/>
+                <w:lang w:val="en-US" w:bidi="he-IL"/>
+              </w:rPr>
+            </w:pPr>
+            <w:r>
+              <w:rPr>
+                <w:rFonts w:ascii="Courier New" w:eastAsia="Times New Roman" w:hAnsi="Courier New" w:cs="Courier New"/>
+                <w:color w:val="000000"/>
+                <w:sz w:val="28"/>
+                <w:szCs w:val="28"/>
+                <w:lang w:val="en-US" w:bidi="he-IL"/>
+              </w:rPr>
+              <w:t>-123.1317949</w:t>
+            </w:r>
+          </w:p>
+        </w:tc>
+      </w:tr>
+      <w:tr>
+        <w:trPr>
+          <w:trHeight w:val="380"/>
+        </w:trPr>
+        <w:tc>
+          <w:tcPr>
+            <w:tcW w:w="3145" w:type="dxa"/>
+            <w:noWrap/>
+            <w:hideMark/>
+          </w:tcPr>
+          <w:p>
+            <w:pPr>
+              <w:rPr>
+                <w:rFonts w:ascii="Calibri" w:eastAsia="Times New Roman" w:hAnsi="Calibri" w:cs="Calibri"/>
+                <w:b/>
+                <w:bCs/>
+                <w:color w:val="000000"/>
+                <w:lang w:val="en-US" w:bidi="he-IL"/>
+              </w:rPr>
+            </w:pPr>
+            <w:r>
+              <w:rPr>
+                <w:rFonts w:ascii="Calibri" w:eastAsia="Times New Roman" w:hAnsi="Calibri" w:cs="Calibri"/>
+                <w:b/>
+                <w:bCs/>
+                <w:color w:val="000000"/>
+                <w:lang w:val="en-US" w:bidi="he-IL"/>
+              </w:rPr>
+              <w:t xml:space="preserve">West Point Grey </w:t>
+            </w:r>
+          </w:p>
+        </w:tc>
+        <w:tc>
+          <w:tcPr>
+            <w:tcW w:w="2255" w:type="dxa"/>
+            <w:noWrap/>
+            <w:hideMark/>
+          </w:tcPr>
+          <w:p>
+            <w:pPr>
+              <w:jc w:val="right"/>
+              <w:rPr>
+                <w:rFonts w:ascii="Calibri" w:eastAsia="Times New Roman" w:hAnsi="Calibri" w:cs="Calibri"/>
+                <w:color w:val="000000"/>
+                <w:lang w:val="en-US" w:bidi="he-IL"/>
+              </w:rPr>
+            </w:pPr>
+            <w:r>
+              <w:rPr>
+                <w:rFonts w:ascii="Calibri" w:eastAsia="Times New Roman" w:hAnsi="Calibri" w:cs="Calibri"/>
+                <w:color w:val="000000"/>
+                <w:lang w:val="en-US" w:bidi="he-IL"/>
+              </w:rPr>
+              <w:t>82042</w:t>
+            </w:r>
+          </w:p>
+        </w:tc>
+        <w:tc>
+          <w:tcPr>
+            <w:tcW w:w="1897" w:type="dxa"/>
+            <w:noWrap/>
+            <w:hideMark/>
+          </w:tcPr>
+          <w:p>
+            <w:pPr>
+              <w:jc w:val="right"/>
+              <w:rPr>
+                <w:rFonts w:ascii="Courier New" w:eastAsia="Times New Roman" w:hAnsi="Courier New" w:cs="Courier New"/>
+                <w:color w:val="000000"/>
+                <w:sz w:val="28"/>
+                <w:szCs w:val="28"/>
+                <w:lang w:val="en-US" w:bidi="he-IL"/>
+              </w:rPr>
+            </w:pPr>
+            <w:r>
+              <w:rPr>
+                <w:rFonts w:ascii="Courier New" w:eastAsia="Times New Roman" w:hAnsi="Courier New" w:cs="Courier New"/>
+                <w:color w:val="000000"/>
+                <w:sz w:val="28"/>
+                <w:szCs w:val="28"/>
+                <w:lang w:val="en-US" w:bidi="he-IL"/>
+              </w:rPr>
+              <w:t>49.2644843</w:t>
+            </w:r>
+          </w:p>
+        </w:tc>
+        <w:tc>
+          <w:tcPr>
+            <w:tcW w:w="2333" w:type="dxa"/>
+            <w:noWrap/>
+            <w:hideMark/>
+          </w:tcPr>
+          <w:p>
+            <w:pPr>
+              <w:jc w:val="right"/>
+              <w:rPr>
+                <w:rFonts w:ascii="Courier New" w:eastAsia="Times New Roman" w:hAnsi="Courier New" w:cs="Courier New"/>
+                <w:color w:val="000000"/>
+                <w:sz w:val="28"/>
+                <w:szCs w:val="28"/>
+                <w:lang w:val="en-US" w:bidi="he-IL"/>
+              </w:rPr>
+            </w:pPr>
+            <w:r>
+              <w:rPr>
+                <w:rFonts w:ascii="Courier New" w:eastAsia="Times New Roman" w:hAnsi="Courier New" w:cs="Courier New"/>
+                <w:color w:val="000000"/>
+                <w:sz w:val="28"/>
+                <w:szCs w:val="28"/>
+                <w:lang w:val="en-US" w:bidi="he-IL"/>
+              </w:rPr>
+              <w:t>-123.1854326</w:t>
+            </w:r>
+          </w:p>
+        </w:tc>
+      </w:tr>
+    </w:tbl>
     <w:p/>
     <w:p/>
     <w:p/>
@@ -2601,6 +5409,22 @@
       <w:lang w:val="en-CA"/>
     </w:rPr>
   </w:style>
+  <w:style w:type="table" w:styleId="TableGrid">
+    <w:name w:val="Table Grid"/>
+    <w:basedOn w:val="TableNormal"/>
+    <w:uiPriority w:val="39"/>
+    <w:rsid w:val="00074230"/>
+    <w:tblPr>
+      <w:tblBorders>
+        <w:top w:val="single" w:sz="4" w:space="0" w:color="auto"/>
+        <w:left w:val="single" w:sz="4" w:space="0" w:color="auto"/>
+        <w:bottom w:val="single" w:sz="4" w:space="0" w:color="auto"/>
+        <w:right w:val="single" w:sz="4" w:space="0" w:color="auto"/>
+        <w:insideH w:val="single" w:sz="4" w:space="0" w:color="auto"/>
+        <w:insideV w:val="single" w:sz="4" w:space="0" w:color="auto"/>
+      </w:tblBorders>
+    </w:tblPr>
+  </w:style>
 </w:styles>
 </file>
 

</xml_diff>